<commit_message>
Added information to implementation
only rough draft
</commit_message>
<xml_diff>
--- a/Report/Report.docx
+++ b/Report/Report.docx
@@ -152,7 +152,23 @@
           <w:sz w:val="24"/>
           <w:szCs w:val="24"/>
         </w:rPr>
-        <w:t>We must also create a simple job dispatcher named “allToLargest”</w:t>
+        <w:t>We must also create a simple job dispatcher named “</w:t>
+      </w:r>
+      <w:proofErr w:type="spellStart"/>
+      <w:r>
+        <w:rPr>
+          <w:sz w:val="24"/>
+          <w:szCs w:val="24"/>
+        </w:rPr>
+        <w:t>allToLargest</w:t>
+      </w:r>
+      <w:proofErr w:type="spellEnd"/>
+      <w:r>
+        <w:rPr>
+          <w:sz w:val="24"/>
+          <w:szCs w:val="24"/>
+        </w:rPr>
+        <w:t>”</w:t>
       </w:r>
       <w:r>
         <w:rPr>
@@ -172,14 +188,6 @@
     <w:p>
       <w:pPr>
         <w:rPr>
-          <w:sz w:val="28"/>
-          <w:szCs w:val="28"/>
-        </w:rPr>
-      </w:pPr>
-    </w:p>
-    <w:p>
-      <w:pPr>
-        <w:rPr>
           <w:b/>
           <w:bCs/>
           <w:sz w:val="28"/>
@@ -252,6 +260,37 @@
           <w:szCs w:val="28"/>
         </w:rPr>
         <w:t>Implementation:</w:t>
+      </w:r>
+    </w:p>
+    <w:p>
+      <w:pPr>
+        <w:rPr>
+          <w:sz w:val="24"/>
+          <w:szCs w:val="24"/>
+        </w:rPr>
+      </w:pPr>
+      <w:r>
+        <w:rPr>
+          <w:sz w:val="24"/>
+          <w:szCs w:val="24"/>
+        </w:rPr>
+        <w:t xml:space="preserve">Our client is implemented using 3 classes. The </w:t>
+      </w:r>
+      <w:proofErr w:type="spellStart"/>
+      <w:r>
+        <w:rPr>
+          <w:sz w:val="24"/>
+          <w:szCs w:val="24"/>
+        </w:rPr>
+        <w:t>ClientJobScheduler</w:t>
+      </w:r>
+      <w:proofErr w:type="spellEnd"/>
+      <w:r>
+        <w:rPr>
+          <w:sz w:val="24"/>
+          <w:szCs w:val="24"/>
+        </w:rPr>
+        <w:t xml:space="preserve"> class, the Jobs class, and the Servers class. </w:t>
       </w:r>
     </w:p>
     <w:p>

</xml_diff>

<commit_message>
Added to Design section
</commit_message>
<xml_diff>
--- a/Report/Report.docx
+++ b/Report/Report.docx
@@ -1,6 +1,6 @@
 
 <file path=word/document.xml><?xml version="1.0" encoding="utf-8"?>
-<w:document xmlns:wpc="http://schemas.microsoft.com/office/word/2010/wordprocessingCanvas" xmlns:cx="http://schemas.microsoft.com/office/drawing/2014/chartex" xmlns:cx1="http://schemas.microsoft.com/office/drawing/2015/9/8/chartex" xmlns:cx2="http://schemas.microsoft.com/office/drawing/2015/10/21/chartex" xmlns:cx3="http://schemas.microsoft.com/office/drawing/2016/5/9/chartex" xmlns:cx4="http://schemas.microsoft.com/office/drawing/2016/5/10/chartex" xmlns:cx5="http://schemas.microsoft.com/office/drawing/2016/5/11/chartex" xmlns:cx6="http://schemas.microsoft.com/office/drawing/2016/5/12/chartex" xmlns:cx7="http://schemas.microsoft.com/office/drawing/2016/5/13/chartex" xmlns:cx8="http://schemas.microsoft.com/office/drawing/2016/5/14/chartex" xmlns:mc="http://schemas.openxmlformats.org/markup-compatibility/2006" xmlns:aink="http://schemas.microsoft.com/office/drawing/2016/ink" xmlns:am3d="http://schemas.microsoft.com/office/drawing/2017/model3d" xmlns:o="urn:schemas-microsoft-com:office:office" xmlns:r="http://schemas.openxmlformats.org/officeDocument/2006/relationships" xmlns:m="http://schemas.openxmlformats.org/officeDocument/2006/math" xmlns:v="urn:schemas-microsoft-com:vml" xmlns:wp14="http://schemas.microsoft.com/office/word/2010/wordprocessingDrawing" xmlns:wp="http://schemas.openxmlformats.org/drawingml/2006/wordprocessingDrawing" xmlns:w10="urn:schemas-microsoft-com:office:word" xmlns:w="http://schemas.openxmlformats.org/wordprocessingml/2006/main" xmlns:w14="http://schemas.microsoft.com/office/word/2010/wordml" xmlns:w15="http://schemas.microsoft.com/office/word/2012/wordml" xmlns:w16cid="http://schemas.microsoft.com/office/word/2016/wordml/cid" xmlns:w16se="http://schemas.microsoft.com/office/word/2015/wordml/symex" xmlns:wpg="http://schemas.microsoft.com/office/word/2010/wordprocessingGroup" xmlns:wpi="http://schemas.microsoft.com/office/word/2010/wordprocessingInk" xmlns:wne="http://schemas.microsoft.com/office/word/2006/wordml" xmlns:wps="http://schemas.microsoft.com/office/word/2010/wordprocessingShape" mc:Ignorable="w14 w15 w16se w16cid wp14">
+<w:document xmlns:wpc="http://schemas.microsoft.com/office/word/2010/wordprocessingCanvas" xmlns:cx="http://schemas.microsoft.com/office/drawing/2014/chartex" xmlns:cx1="http://schemas.microsoft.com/office/drawing/2015/9/8/chartex" xmlns:cx2="http://schemas.microsoft.com/office/drawing/2015/10/21/chartex" xmlns:cx3="http://schemas.microsoft.com/office/drawing/2016/5/9/chartex" xmlns:cx4="http://schemas.microsoft.com/office/drawing/2016/5/10/chartex" xmlns:cx5="http://schemas.microsoft.com/office/drawing/2016/5/11/chartex" xmlns:cx6="http://schemas.microsoft.com/office/drawing/2016/5/12/chartex" xmlns:cx7="http://schemas.microsoft.com/office/drawing/2016/5/13/chartex" xmlns:cx8="http://schemas.microsoft.com/office/drawing/2016/5/14/chartex" xmlns:mc="http://schemas.openxmlformats.org/markup-compatibility/2006" xmlns:aink="http://schemas.microsoft.com/office/drawing/2016/ink" xmlns:am3d="http://schemas.microsoft.com/office/drawing/2017/model3d" xmlns:o="urn:schemas-microsoft-com:office:office" xmlns:r="http://schemas.openxmlformats.org/officeDocument/2006/relationships" xmlns:m="http://schemas.openxmlformats.org/officeDocument/2006/math" xmlns:v="urn:schemas-microsoft-com:vml" xmlns:wp14="http://schemas.microsoft.com/office/word/2010/wordprocessingDrawing" xmlns:wp="http://schemas.openxmlformats.org/drawingml/2006/wordprocessingDrawing" xmlns:w10="urn:schemas-microsoft-com:office:word" xmlns:w="http://schemas.openxmlformats.org/wordprocessingml/2006/main" xmlns:w14="http://schemas.microsoft.com/office/word/2010/wordml" xmlns:w15="http://schemas.microsoft.com/office/word/2012/wordml" xmlns:w16cex="http://schemas.microsoft.com/office/word/2018/wordml/cex" xmlns:w16cid="http://schemas.microsoft.com/office/word/2016/wordml/cid" xmlns:w16="http://schemas.microsoft.com/office/word/2018/wordml" xmlns:w16se="http://schemas.microsoft.com/office/word/2015/wordml/symex" xmlns:wpg="http://schemas.microsoft.com/office/word/2010/wordprocessingGroup" xmlns:wpi="http://schemas.microsoft.com/office/word/2010/wordprocessingInk" xmlns:wne="http://schemas.microsoft.com/office/word/2006/wordml" xmlns:wps="http://schemas.microsoft.com/office/word/2010/wordprocessingShape" mc:Ignorable="w14 w15 w16se w16cid w16 w16cex wp14">
   <w:body>
     <w:p>
       <w:pPr>
@@ -30,15 +30,7 @@
         <w:jc w:val="center"/>
       </w:pPr>
       <w:r>
-        <w:t xml:space="preserve">Kelly </w:t>
-      </w:r>
-      <w:proofErr w:type="spellStart"/>
-      <w:r>
-        <w:t>Flett</w:t>
-      </w:r>
-      <w:proofErr w:type="spellEnd"/>
-      <w:r>
-        <w:t xml:space="preserve"> </w:t>
+        <w:t xml:space="preserve">Kelly Flett </w:t>
       </w:r>
       <w:r>
         <w:t>(</w:t>
@@ -160,7 +152,21 @@
           <w:sz w:val="24"/>
           <w:szCs w:val="24"/>
         </w:rPr>
-        <w:t xml:space="preserve">tasked </w:t>
+        <w:t>tasked</w:t>
+      </w:r>
+      <w:r>
+        <w:rPr>
+          <w:sz w:val="24"/>
+          <w:szCs w:val="24"/>
+        </w:rPr>
+        <w:t xml:space="preserve"> with</w:t>
+      </w:r>
+      <w:r>
+        <w:rPr>
+          <w:sz w:val="24"/>
+          <w:szCs w:val="24"/>
+        </w:rPr>
+        <w:t xml:space="preserve"> </w:t>
       </w:r>
       <w:r>
         <w:rPr>
@@ -181,7 +187,21 @@
           <w:sz w:val="24"/>
           <w:szCs w:val="24"/>
         </w:rPr>
-        <w:t xml:space="preserve"> that it successfully connects </w:t>
+        <w:t xml:space="preserve"> that it successfully connects</w:t>
+      </w:r>
+      <w:r>
+        <w:rPr>
+          <w:sz w:val="24"/>
+          <w:szCs w:val="24"/>
+        </w:rPr>
+        <w:t xml:space="preserve"> to</w:t>
+      </w:r>
+      <w:r>
+        <w:rPr>
+          <w:sz w:val="24"/>
+          <w:szCs w:val="24"/>
+        </w:rPr>
+        <w:t xml:space="preserve"> </w:t>
       </w:r>
       <w:r>
         <w:rPr>
@@ -266,6 +286,13 @@
           <w:szCs w:val="24"/>
         </w:rPr>
         <w:t>entry of largest server type.</w:t>
+      </w:r>
+      <w:r>
+        <w:rPr>
+          <w:sz w:val="24"/>
+          <w:szCs w:val="24"/>
+        </w:rPr>
+        <w:t xml:space="preserve"> </w:t>
       </w:r>
     </w:p>
     <w:p>
@@ -286,8 +313,6 @@
         </w:rPr>
         <w:br w:type="page"/>
       </w:r>
-      <w:bookmarkStart w:id="0" w:name="_GoBack"/>
-      <w:bookmarkEnd w:id="0"/>
     </w:p>
     <w:p>
       <w:pPr>
@@ -452,6 +477,14 @@
         </w:rPr>
         <w:t>)</w:t>
       </w:r>
+      <w:r>
+        <w:rPr>
+          <w:bCs/>
+          <w:sz w:val="24"/>
+          <w:szCs w:val="24"/>
+        </w:rPr>
+        <w:t>.</w:t>
+      </w:r>
     </w:p>
     <w:p>
       <w:pPr>
@@ -474,6 +507,14 @@
         </w:rPr>
         <w:t>S replies with OK</w:t>
       </w:r>
+      <w:r>
+        <w:rPr>
+          <w:bCs/>
+          <w:sz w:val="24"/>
+          <w:szCs w:val="24"/>
+        </w:rPr>
+        <w:t>.</w:t>
+      </w:r>
     </w:p>
     <w:p>
       <w:pPr>
@@ -496,6 +537,14 @@
         </w:rPr>
         <w:t>C sends AUTH with authentication information to S</w:t>
       </w:r>
+      <w:r>
+        <w:rPr>
+          <w:bCs/>
+          <w:sz w:val="24"/>
+          <w:szCs w:val="24"/>
+        </w:rPr>
+        <w:t>.</w:t>
+      </w:r>
     </w:p>
     <w:p>
       <w:pPr>
@@ -518,6 +567,14 @@
         </w:rPr>
         <w:t>S replies with OK</w:t>
       </w:r>
+      <w:r>
+        <w:rPr>
+          <w:bCs/>
+          <w:sz w:val="24"/>
+          <w:szCs w:val="24"/>
+        </w:rPr>
+        <w:t>.</w:t>
+      </w:r>
     </w:p>
     <w:p>
       <w:pPr>
@@ -548,6 +605,14 @@
         </w:rPr>
         <w:t>REDY</w:t>
       </w:r>
+      <w:r>
+        <w:rPr>
+          <w:bCs/>
+          <w:sz w:val="24"/>
+          <w:szCs w:val="24"/>
+        </w:rPr>
+        <w:t>.</w:t>
+      </w:r>
     </w:p>
     <w:p>
       <w:pPr>
@@ -600,6 +665,14 @@
         </w:rPr>
         <w:t>: a normal job for scheduling for the first time</w:t>
       </w:r>
+      <w:r>
+        <w:rPr>
+          <w:bCs/>
+          <w:sz w:val="24"/>
+          <w:szCs w:val="24"/>
+        </w:rPr>
+        <w:t>.</w:t>
+      </w:r>
     </w:p>
     <w:p>
       <w:pPr>
@@ -630,6 +703,14 @@
         </w:rPr>
         <w:t>: information on the latest job completion</w:t>
       </w:r>
+      <w:r>
+        <w:rPr>
+          <w:bCs/>
+          <w:sz w:val="24"/>
+          <w:szCs w:val="24"/>
+        </w:rPr>
+        <w:t>.</w:t>
+      </w:r>
     </w:p>
     <w:p>
       <w:pPr>
@@ -660,6 +741,14 @@
         </w:rPr>
         <w:t>: when there are no more jobs to schedule</w:t>
       </w:r>
+      <w:r>
+        <w:rPr>
+          <w:bCs/>
+          <w:sz w:val="24"/>
+          <w:szCs w:val="24"/>
+        </w:rPr>
+        <w:t>.</w:t>
+      </w:r>
     </w:p>
     <w:p>
       <w:pPr>
@@ -704,6 +793,14 @@
         </w:rPr>
         <w:t>Go to step 5 for JCPL</w:t>
       </w:r>
+      <w:r>
+        <w:rPr>
+          <w:bCs/>
+          <w:sz w:val="24"/>
+          <w:szCs w:val="24"/>
+        </w:rPr>
+        <w:t>.</w:t>
+      </w:r>
     </w:p>
     <w:p>
       <w:pPr>
@@ -742,6 +839,14 @@
         </w:rPr>
         <w:t xml:space="preserve"> for NONE</w:t>
       </w:r>
+      <w:r>
+        <w:rPr>
+          <w:bCs/>
+          <w:sz w:val="24"/>
+          <w:szCs w:val="24"/>
+        </w:rPr>
+        <w:t>.</w:t>
+      </w:r>
     </w:p>
     <w:p>
       <w:pPr>
@@ -780,6 +885,14 @@
         </w:rPr>
         <w:t xml:space="preserve"> for JOBN</w:t>
       </w:r>
+      <w:r>
+        <w:rPr>
+          <w:bCs/>
+          <w:sz w:val="24"/>
+          <w:szCs w:val="24"/>
+        </w:rPr>
+        <w:t>.</w:t>
+      </w:r>
     </w:p>
     <w:p>
       <w:pPr>
@@ -802,6 +915,14 @@
         </w:rPr>
         <w:t>C indexes current job</w:t>
       </w:r>
+      <w:r>
+        <w:rPr>
+          <w:bCs/>
+          <w:sz w:val="24"/>
+          <w:szCs w:val="24"/>
+        </w:rPr>
+        <w:t>.</w:t>
+      </w:r>
     </w:p>
     <w:p>
       <w:pPr>
@@ -824,6 +945,14 @@
         </w:rPr>
         <w:t>C sends GETS ALL</w:t>
       </w:r>
+      <w:r>
+        <w:rPr>
+          <w:bCs/>
+          <w:sz w:val="24"/>
+          <w:szCs w:val="24"/>
+        </w:rPr>
+        <w:t>.</w:t>
+      </w:r>
     </w:p>
     <w:p>
       <w:pPr>
@@ -846,6 +975,14 @@
         </w:rPr>
         <w:t>S sends DATA (the preparation message that indicates how many bytes to expect) for GETS ALL</w:t>
       </w:r>
+      <w:r>
+        <w:rPr>
+          <w:bCs/>
+          <w:sz w:val="24"/>
+          <w:szCs w:val="24"/>
+        </w:rPr>
+        <w:t>.</w:t>
+      </w:r>
     </w:p>
     <w:p>
       <w:pPr>
@@ -868,6 +1005,14 @@
         </w:rPr>
         <w:t>C sends OK for DATA</w:t>
       </w:r>
+      <w:r>
+        <w:rPr>
+          <w:bCs/>
+          <w:sz w:val="24"/>
+          <w:szCs w:val="24"/>
+        </w:rPr>
+        <w:t>.</w:t>
+      </w:r>
     </w:p>
     <w:p>
       <w:pPr>
@@ -890,6 +1035,14 @@
         </w:rPr>
         <w:t>S sends information of all servers</w:t>
       </w:r>
+      <w:r>
+        <w:rPr>
+          <w:bCs/>
+          <w:sz w:val="24"/>
+          <w:szCs w:val="24"/>
+        </w:rPr>
+        <w:t>.</w:t>
+      </w:r>
     </w:p>
     <w:p>
       <w:pPr>
@@ -912,6 +1065,14 @@
         </w:rPr>
         <w:t>C indexes all servers and finds the one with the largest core count</w:t>
       </w:r>
+      <w:r>
+        <w:rPr>
+          <w:bCs/>
+          <w:sz w:val="24"/>
+          <w:szCs w:val="24"/>
+        </w:rPr>
+        <w:t>.</w:t>
+      </w:r>
     </w:p>
     <w:p>
       <w:pPr>
@@ -942,6 +1103,14 @@
         </w:rPr>
         <w:t>largest server</w:t>
       </w:r>
+      <w:r>
+        <w:rPr>
+          <w:bCs/>
+          <w:sz w:val="24"/>
+          <w:szCs w:val="24"/>
+        </w:rPr>
+        <w:t>.</w:t>
+      </w:r>
     </w:p>
     <w:p>
       <w:pPr>
@@ -964,6 +1133,14 @@
         </w:rPr>
         <w:t>S replies with OK</w:t>
       </w:r>
+      <w:r>
+        <w:rPr>
+          <w:bCs/>
+          <w:sz w:val="24"/>
+          <w:szCs w:val="24"/>
+        </w:rPr>
+        <w:t>.</w:t>
+      </w:r>
     </w:p>
     <w:p>
       <w:pPr>
@@ -986,6 +1163,14 @@
         </w:rPr>
         <w:t>C sends QUIT to S</w:t>
       </w:r>
+      <w:r>
+        <w:rPr>
+          <w:bCs/>
+          <w:sz w:val="24"/>
+          <w:szCs w:val="24"/>
+        </w:rPr>
+        <w:t>.</w:t>
+      </w:r>
     </w:p>
     <w:p>
       <w:pPr>
@@ -1008,6 +1193,14 @@
         </w:rPr>
         <w:t>S sends QUIT to C and exits</w:t>
       </w:r>
+      <w:r>
+        <w:rPr>
+          <w:bCs/>
+          <w:sz w:val="24"/>
+          <w:szCs w:val="24"/>
+        </w:rPr>
+        <w:t>.</w:t>
+      </w:r>
     </w:p>
     <w:p>
       <w:pPr>
@@ -1030,6 +1223,14 @@
         </w:rPr>
         <w:t>C exits</w:t>
       </w:r>
+      <w:r>
+        <w:rPr>
+          <w:bCs/>
+          <w:sz w:val="24"/>
+          <w:szCs w:val="24"/>
+        </w:rPr>
+        <w:t>.</w:t>
+      </w:r>
     </w:p>
     <w:p>
       <w:pPr>
@@ -1209,7 +1410,291 @@
           <w:sz w:val="24"/>
           <w:szCs w:val="24"/>
         </w:rPr>
-        <w:t xml:space="preserve"> is where the exchange between client and server happens as well as the largest server algorithm. Make something up about design philosophy.</w:t>
+        <w:t xml:space="preserve"> is where the exchange between client and server happens as well as the largest server algorithm.</w:t>
+      </w:r>
+      <w:r>
+        <w:rPr>
+          <w:bCs/>
+          <w:sz w:val="24"/>
+          <w:szCs w:val="24"/>
+        </w:rPr>
+        <w:t xml:space="preserve"> Our design philosophy </w:t>
+      </w:r>
+      <w:r>
+        <w:rPr>
+          <w:bCs/>
+          <w:sz w:val="24"/>
+          <w:szCs w:val="24"/>
+        </w:rPr>
+        <w:t xml:space="preserve">is </w:t>
+      </w:r>
+      <w:r>
+        <w:rPr>
+          <w:bCs/>
+          <w:sz w:val="24"/>
+          <w:szCs w:val="24"/>
+        </w:rPr>
+        <w:t xml:space="preserve">structured and </w:t>
+      </w:r>
+      <w:r>
+        <w:rPr>
+          <w:bCs/>
+          <w:sz w:val="24"/>
+          <w:szCs w:val="24"/>
+        </w:rPr>
+        <w:t>comprehensive</w:t>
+      </w:r>
+      <w:r>
+        <w:rPr>
+          <w:bCs/>
+          <w:sz w:val="24"/>
+          <w:szCs w:val="24"/>
+        </w:rPr>
+        <w:t>.</w:t>
+      </w:r>
+      <w:r>
+        <w:rPr>
+          <w:bCs/>
+          <w:sz w:val="24"/>
+          <w:szCs w:val="24"/>
+        </w:rPr>
+        <w:t xml:space="preserve"> We first make a working draft of </w:t>
+      </w:r>
+      <w:r>
+        <w:rPr>
+          <w:bCs/>
+          <w:sz w:val="24"/>
+          <w:szCs w:val="24"/>
+        </w:rPr>
+        <w:t xml:space="preserve">the program </w:t>
+      </w:r>
+      <w:r>
+        <w:rPr>
+          <w:bCs/>
+          <w:sz w:val="24"/>
+          <w:szCs w:val="24"/>
+        </w:rPr>
+        <w:t>then work to make it more efficient and mo</w:t>
+      </w:r>
+      <w:r>
+        <w:rPr>
+          <w:bCs/>
+          <w:sz w:val="24"/>
+          <w:szCs w:val="24"/>
+        </w:rPr>
+        <w:t>dular</w:t>
+      </w:r>
+      <w:r>
+        <w:rPr>
+          <w:bCs/>
+          <w:sz w:val="24"/>
+          <w:szCs w:val="24"/>
+        </w:rPr>
+        <w:t xml:space="preserve"> until we </w:t>
+      </w:r>
+      <w:r>
+        <w:rPr>
+          <w:bCs/>
+          <w:sz w:val="24"/>
+          <w:szCs w:val="24"/>
+        </w:rPr>
+        <w:t>have optimized our code</w:t>
+      </w:r>
+      <w:r>
+        <w:rPr>
+          <w:bCs/>
+          <w:sz w:val="24"/>
+          <w:szCs w:val="24"/>
+        </w:rPr>
+        <w:t xml:space="preserve"> as much as possible</w:t>
+      </w:r>
+      <w:r>
+        <w:rPr>
+          <w:bCs/>
+          <w:sz w:val="24"/>
+          <w:szCs w:val="24"/>
+        </w:rPr>
+        <w:t>.</w:t>
+      </w:r>
+      <w:r>
+        <w:rPr>
+          <w:bCs/>
+          <w:sz w:val="24"/>
+          <w:szCs w:val="24"/>
+        </w:rPr>
+        <w:t xml:space="preserve"> We decided to </w:t>
+      </w:r>
+      <w:r>
+        <w:rPr>
+          <w:bCs/>
+          <w:sz w:val="24"/>
+          <w:szCs w:val="24"/>
+        </w:rPr>
+        <w:t xml:space="preserve">utilize Java as our coding language as </w:t>
+      </w:r>
+      <w:r>
+        <w:rPr>
+          <w:bCs/>
+          <w:sz w:val="24"/>
+          <w:szCs w:val="24"/>
+        </w:rPr>
+        <w:t>we are the mo</w:t>
+      </w:r>
+      <w:r>
+        <w:rPr>
+          <w:bCs/>
+          <w:sz w:val="24"/>
+          <w:szCs w:val="24"/>
+        </w:rPr>
+        <w:t>re</w:t>
+      </w:r>
+      <w:r>
+        <w:rPr>
+          <w:bCs/>
+          <w:sz w:val="24"/>
+          <w:szCs w:val="24"/>
+        </w:rPr>
+        <w:t xml:space="preserve"> comfortable</w:t>
+      </w:r>
+      <w:r>
+        <w:rPr>
+          <w:bCs/>
+          <w:sz w:val="24"/>
+          <w:szCs w:val="24"/>
+        </w:rPr>
+        <w:t xml:space="preserve"> and experienced with it than other languages.</w:t>
+      </w:r>
+      <w:r>
+        <w:rPr>
+          <w:bCs/>
+          <w:sz w:val="24"/>
+          <w:szCs w:val="24"/>
+        </w:rPr>
+        <w:t xml:space="preserve"> </w:t>
+      </w:r>
+      <w:r>
+        <w:rPr>
+          <w:bCs/>
+          <w:sz w:val="24"/>
+          <w:szCs w:val="24"/>
+        </w:rPr>
+        <w:t xml:space="preserve"> </w:t>
+      </w:r>
+    </w:p>
+    <w:p>
+      <w:pPr>
+        <w:rPr>
+          <w:bCs/>
+          <w:sz w:val="24"/>
+          <w:szCs w:val="24"/>
+        </w:rPr>
+      </w:pPr>
+      <w:r>
+        <w:rPr>
+          <w:bCs/>
+          <w:sz w:val="24"/>
+          <w:szCs w:val="24"/>
+        </w:rPr>
+        <w:t>An important consideration and constraint of the project is that it must be run in Ubuntu</w:t>
+      </w:r>
+      <w:r>
+        <w:rPr>
+          <w:bCs/>
+          <w:sz w:val="24"/>
+          <w:szCs w:val="24"/>
+        </w:rPr>
+        <w:t>, which we are all running on virtual machines on our devices</w:t>
+      </w:r>
+      <w:r>
+        <w:rPr>
+          <w:bCs/>
+          <w:sz w:val="24"/>
+          <w:szCs w:val="24"/>
+        </w:rPr>
+        <w:t>.</w:t>
+      </w:r>
+      <w:r>
+        <w:rPr>
+          <w:bCs/>
+          <w:sz w:val="24"/>
+          <w:szCs w:val="24"/>
+        </w:rPr>
+        <w:t xml:space="preserve"> </w:t>
+      </w:r>
+      <w:r>
+        <w:rPr>
+          <w:bCs/>
+          <w:sz w:val="24"/>
+          <w:szCs w:val="24"/>
+        </w:rPr>
+        <w:t xml:space="preserve">Utilizing </w:t>
+      </w:r>
+      <w:proofErr w:type="spellStart"/>
+      <w:r>
+        <w:rPr>
+          <w:bCs/>
+          <w:sz w:val="24"/>
+          <w:szCs w:val="24"/>
+        </w:rPr>
+        <w:t>Github</w:t>
+      </w:r>
+      <w:proofErr w:type="spellEnd"/>
+      <w:r>
+        <w:rPr>
+          <w:bCs/>
+          <w:sz w:val="24"/>
+          <w:szCs w:val="24"/>
+        </w:rPr>
+        <w:t xml:space="preserve"> </w:t>
+      </w:r>
+      <w:r>
+        <w:rPr>
+          <w:bCs/>
+          <w:sz w:val="24"/>
+          <w:szCs w:val="24"/>
+        </w:rPr>
+        <w:t xml:space="preserve">allows us to </w:t>
+      </w:r>
+      <w:r>
+        <w:rPr>
+          <w:bCs/>
+          <w:sz w:val="24"/>
+          <w:szCs w:val="24"/>
+        </w:rPr>
+        <w:lastRenderedPageBreak/>
+        <w:t>easily store and update our project while keeping records of each team members contributions</w:t>
+      </w:r>
+      <w:r>
+        <w:rPr>
+          <w:bCs/>
+          <w:sz w:val="24"/>
+          <w:szCs w:val="24"/>
+        </w:rPr>
+        <w:t xml:space="preserve">. </w:t>
+      </w:r>
+      <w:r>
+        <w:rPr>
+          <w:bCs/>
+          <w:sz w:val="24"/>
+          <w:szCs w:val="24"/>
+        </w:rPr>
+        <w:t xml:space="preserve"> </w:t>
+      </w:r>
+      <w:r>
+        <w:rPr>
+          <w:bCs/>
+          <w:sz w:val="24"/>
+          <w:szCs w:val="24"/>
+        </w:rPr>
+        <w:t xml:space="preserve"> </w:t>
+      </w:r>
+      <w:r>
+        <w:rPr>
+          <w:bCs/>
+          <w:sz w:val="24"/>
+          <w:szCs w:val="24"/>
+        </w:rPr>
+        <w:t xml:space="preserve"> </w:t>
       </w:r>
     </w:p>
     <w:p>
@@ -1247,16 +1732,14 @@
         </w:rPr>
         <w:t xml:space="preserve">Current job is stored in an array with the </w:t>
       </w:r>
-      <w:proofErr w:type="gramStart"/>
-      <w:r>
-        <w:rPr>
-          <w:bCs/>
-          <w:sz w:val="24"/>
-          <w:szCs w:val="24"/>
-        </w:rPr>
-        <w:t>0 index</w:t>
-      </w:r>
-      <w:proofErr w:type="gramEnd"/>
+      <w:r>
+        <w:rPr>
+          <w:bCs/>
+          <w:sz w:val="24"/>
+          <w:szCs w:val="24"/>
+        </w:rPr>
+        <w:t>0-index</w:t>
+      </w:r>
       <w:r>
         <w:rPr>
           <w:bCs/>
@@ -1265,16 +1748,14 @@
         </w:rPr>
         <w:t xml:space="preserve"> housing the reply from the server. Job attributes are stored in the 1-5 indices. Server information is stored in an </w:t>
       </w:r>
-      <w:proofErr w:type="spellStart"/>
-      <w:r>
-        <w:rPr>
-          <w:bCs/>
-          <w:sz w:val="24"/>
-          <w:szCs w:val="24"/>
-        </w:rPr>
-        <w:t>arraylist</w:t>
-      </w:r>
-      <w:proofErr w:type="spellEnd"/>
+      <w:r>
+        <w:rPr>
+          <w:bCs/>
+          <w:sz w:val="24"/>
+          <w:szCs w:val="24"/>
+        </w:rPr>
+        <w:t>array list</w:t>
+      </w:r>
       <w:r>
         <w:rPr>
           <w:bCs/>
@@ -1300,7 +1781,6 @@
           <w:sz w:val="28"/>
           <w:szCs w:val="28"/>
         </w:rPr>
-        <w:lastRenderedPageBreak/>
         <w:t>References:</w:t>
       </w:r>
     </w:p>
@@ -1350,7 +1830,7 @@
 </file>
 
 <file path=word/endnotes.xml><?xml version="1.0" encoding="utf-8"?>
-<w:endnotes xmlns:wpc="http://schemas.microsoft.com/office/word/2010/wordprocessingCanvas" xmlns:cx="http://schemas.microsoft.com/office/drawing/2014/chartex" xmlns:cx1="http://schemas.microsoft.com/office/drawing/2015/9/8/chartex" xmlns:cx2="http://schemas.microsoft.com/office/drawing/2015/10/21/chartex" xmlns:cx3="http://schemas.microsoft.com/office/drawing/2016/5/9/chartex" xmlns:cx4="http://schemas.microsoft.com/office/drawing/2016/5/10/chartex" xmlns:cx5="http://schemas.microsoft.com/office/drawing/2016/5/11/chartex" xmlns:cx6="http://schemas.microsoft.com/office/drawing/2016/5/12/chartex" xmlns:cx7="http://schemas.microsoft.com/office/drawing/2016/5/13/chartex" xmlns:cx8="http://schemas.microsoft.com/office/drawing/2016/5/14/chartex" xmlns:mc="http://schemas.openxmlformats.org/markup-compatibility/2006" xmlns:aink="http://schemas.microsoft.com/office/drawing/2016/ink" xmlns:am3d="http://schemas.microsoft.com/office/drawing/2017/model3d" xmlns:o="urn:schemas-microsoft-com:office:office" xmlns:r="http://schemas.openxmlformats.org/officeDocument/2006/relationships" xmlns:m="http://schemas.openxmlformats.org/officeDocument/2006/math" xmlns:v="urn:schemas-microsoft-com:vml" xmlns:wp14="http://schemas.microsoft.com/office/word/2010/wordprocessingDrawing" xmlns:wp="http://schemas.openxmlformats.org/drawingml/2006/wordprocessingDrawing" xmlns:w10="urn:schemas-microsoft-com:office:word" xmlns:w="http://schemas.openxmlformats.org/wordprocessingml/2006/main" xmlns:w14="http://schemas.microsoft.com/office/word/2010/wordml" xmlns:w15="http://schemas.microsoft.com/office/word/2012/wordml" xmlns:w16cid="http://schemas.microsoft.com/office/word/2016/wordml/cid" xmlns:w16se="http://schemas.microsoft.com/office/word/2015/wordml/symex" xmlns:wpg="http://schemas.microsoft.com/office/word/2010/wordprocessingGroup" xmlns:wpi="http://schemas.microsoft.com/office/word/2010/wordprocessingInk" xmlns:wne="http://schemas.microsoft.com/office/word/2006/wordml" xmlns:wps="http://schemas.microsoft.com/office/word/2010/wordprocessingShape" mc:Ignorable="w14 w15 w16se w16cid wp14">
+<w:endnotes xmlns:wpc="http://schemas.microsoft.com/office/word/2010/wordprocessingCanvas" xmlns:cx="http://schemas.microsoft.com/office/drawing/2014/chartex" xmlns:cx1="http://schemas.microsoft.com/office/drawing/2015/9/8/chartex" xmlns:cx2="http://schemas.microsoft.com/office/drawing/2015/10/21/chartex" xmlns:cx3="http://schemas.microsoft.com/office/drawing/2016/5/9/chartex" xmlns:cx4="http://schemas.microsoft.com/office/drawing/2016/5/10/chartex" xmlns:cx5="http://schemas.microsoft.com/office/drawing/2016/5/11/chartex" xmlns:cx6="http://schemas.microsoft.com/office/drawing/2016/5/12/chartex" xmlns:cx7="http://schemas.microsoft.com/office/drawing/2016/5/13/chartex" xmlns:cx8="http://schemas.microsoft.com/office/drawing/2016/5/14/chartex" xmlns:mc="http://schemas.openxmlformats.org/markup-compatibility/2006" xmlns:aink="http://schemas.microsoft.com/office/drawing/2016/ink" xmlns:am3d="http://schemas.microsoft.com/office/drawing/2017/model3d" xmlns:o="urn:schemas-microsoft-com:office:office" xmlns:r="http://schemas.openxmlformats.org/officeDocument/2006/relationships" xmlns:m="http://schemas.openxmlformats.org/officeDocument/2006/math" xmlns:v="urn:schemas-microsoft-com:vml" xmlns:wp14="http://schemas.microsoft.com/office/word/2010/wordprocessingDrawing" xmlns:wp="http://schemas.openxmlformats.org/drawingml/2006/wordprocessingDrawing" xmlns:w10="urn:schemas-microsoft-com:office:word" xmlns:w="http://schemas.openxmlformats.org/wordprocessingml/2006/main" xmlns:w14="http://schemas.microsoft.com/office/word/2010/wordml" xmlns:w15="http://schemas.microsoft.com/office/word/2012/wordml" xmlns:w16cex="http://schemas.microsoft.com/office/word/2018/wordml/cex" xmlns:w16cid="http://schemas.microsoft.com/office/word/2016/wordml/cid" xmlns:w16="http://schemas.microsoft.com/office/word/2018/wordml" xmlns:w16se="http://schemas.microsoft.com/office/word/2015/wordml/symex" xmlns:wpg="http://schemas.microsoft.com/office/word/2010/wordprocessingGroup" xmlns:wpi="http://schemas.microsoft.com/office/word/2010/wordprocessingInk" xmlns:wne="http://schemas.microsoft.com/office/word/2006/wordml" xmlns:wps="http://schemas.microsoft.com/office/word/2010/wordprocessingShape" mc:Ignorable="w14 w15 w16se w16cid w16 w16cex wp14">
   <w:endnote w:type="separator" w:id="-1">
     <w:p>
       <w:pPr>
@@ -1375,7 +1855,7 @@
 </file>
 
 <file path=word/footer1.xml><?xml version="1.0" encoding="utf-8"?>
-<w:ftr xmlns:wpc="http://schemas.microsoft.com/office/word/2010/wordprocessingCanvas" xmlns:cx="http://schemas.microsoft.com/office/drawing/2014/chartex" xmlns:cx1="http://schemas.microsoft.com/office/drawing/2015/9/8/chartex" xmlns:cx2="http://schemas.microsoft.com/office/drawing/2015/10/21/chartex" xmlns:cx3="http://schemas.microsoft.com/office/drawing/2016/5/9/chartex" xmlns:cx4="http://schemas.microsoft.com/office/drawing/2016/5/10/chartex" xmlns:cx5="http://schemas.microsoft.com/office/drawing/2016/5/11/chartex" xmlns:cx6="http://schemas.microsoft.com/office/drawing/2016/5/12/chartex" xmlns:cx7="http://schemas.microsoft.com/office/drawing/2016/5/13/chartex" xmlns:cx8="http://schemas.microsoft.com/office/drawing/2016/5/14/chartex" xmlns:mc="http://schemas.openxmlformats.org/markup-compatibility/2006" xmlns:aink="http://schemas.microsoft.com/office/drawing/2016/ink" xmlns:am3d="http://schemas.microsoft.com/office/drawing/2017/model3d" xmlns:o="urn:schemas-microsoft-com:office:office" xmlns:r="http://schemas.openxmlformats.org/officeDocument/2006/relationships" xmlns:m="http://schemas.openxmlformats.org/officeDocument/2006/math" xmlns:v="urn:schemas-microsoft-com:vml" xmlns:wp14="http://schemas.microsoft.com/office/word/2010/wordprocessingDrawing" xmlns:wp="http://schemas.openxmlformats.org/drawingml/2006/wordprocessingDrawing" xmlns:w10="urn:schemas-microsoft-com:office:word" xmlns:w="http://schemas.openxmlformats.org/wordprocessingml/2006/main" xmlns:w14="http://schemas.microsoft.com/office/word/2010/wordml" xmlns:w15="http://schemas.microsoft.com/office/word/2012/wordml" xmlns:w16cid="http://schemas.microsoft.com/office/word/2016/wordml/cid" xmlns:w16se="http://schemas.microsoft.com/office/word/2015/wordml/symex" xmlns:wpg="http://schemas.microsoft.com/office/word/2010/wordprocessingGroup" xmlns:wpi="http://schemas.microsoft.com/office/word/2010/wordprocessingInk" xmlns:wne="http://schemas.microsoft.com/office/word/2006/wordml" xmlns:wps="http://schemas.microsoft.com/office/word/2010/wordprocessingShape" mc:Ignorable="w14 w15 w16se w16cid wp14">
+<w:ftr xmlns:wpc="http://schemas.microsoft.com/office/word/2010/wordprocessingCanvas" xmlns:cx="http://schemas.microsoft.com/office/drawing/2014/chartex" xmlns:cx1="http://schemas.microsoft.com/office/drawing/2015/9/8/chartex" xmlns:cx2="http://schemas.microsoft.com/office/drawing/2015/10/21/chartex" xmlns:cx3="http://schemas.microsoft.com/office/drawing/2016/5/9/chartex" xmlns:cx4="http://schemas.microsoft.com/office/drawing/2016/5/10/chartex" xmlns:cx5="http://schemas.microsoft.com/office/drawing/2016/5/11/chartex" xmlns:cx6="http://schemas.microsoft.com/office/drawing/2016/5/12/chartex" xmlns:cx7="http://schemas.microsoft.com/office/drawing/2016/5/13/chartex" xmlns:cx8="http://schemas.microsoft.com/office/drawing/2016/5/14/chartex" xmlns:mc="http://schemas.openxmlformats.org/markup-compatibility/2006" xmlns:aink="http://schemas.microsoft.com/office/drawing/2016/ink" xmlns:am3d="http://schemas.microsoft.com/office/drawing/2017/model3d" xmlns:o="urn:schemas-microsoft-com:office:office" xmlns:r="http://schemas.openxmlformats.org/officeDocument/2006/relationships" xmlns:m="http://schemas.openxmlformats.org/officeDocument/2006/math" xmlns:v="urn:schemas-microsoft-com:vml" xmlns:wp14="http://schemas.microsoft.com/office/word/2010/wordprocessingDrawing" xmlns:wp="http://schemas.openxmlformats.org/drawingml/2006/wordprocessingDrawing" xmlns:w10="urn:schemas-microsoft-com:office:word" xmlns:w="http://schemas.openxmlformats.org/wordprocessingml/2006/main" xmlns:w14="http://schemas.microsoft.com/office/word/2010/wordml" xmlns:w15="http://schemas.microsoft.com/office/word/2012/wordml" xmlns:w16cex="http://schemas.microsoft.com/office/word/2018/wordml/cex" xmlns:w16cid="http://schemas.microsoft.com/office/word/2016/wordml/cid" xmlns:w16="http://schemas.microsoft.com/office/word/2018/wordml" xmlns:w16se="http://schemas.microsoft.com/office/word/2015/wordml/symex" xmlns:wpg="http://schemas.microsoft.com/office/word/2010/wordprocessingGroup" xmlns:wpi="http://schemas.microsoft.com/office/word/2010/wordprocessingInk" xmlns:wne="http://schemas.microsoft.com/office/word/2006/wordml" xmlns:wps="http://schemas.microsoft.com/office/word/2010/wordprocessingShape" mc:Ignorable="w14 w15 w16se w16cid w16 w16cex wp14">
   <w:sdt>
     <w:sdtPr>
       <w:id w:val="-1781177827"/>
@@ -1428,7 +1908,7 @@
 </file>
 
 <file path=word/footnotes.xml><?xml version="1.0" encoding="utf-8"?>
-<w:footnotes xmlns:wpc="http://schemas.microsoft.com/office/word/2010/wordprocessingCanvas" xmlns:cx="http://schemas.microsoft.com/office/drawing/2014/chartex" xmlns:cx1="http://schemas.microsoft.com/office/drawing/2015/9/8/chartex" xmlns:cx2="http://schemas.microsoft.com/office/drawing/2015/10/21/chartex" xmlns:cx3="http://schemas.microsoft.com/office/drawing/2016/5/9/chartex" xmlns:cx4="http://schemas.microsoft.com/office/drawing/2016/5/10/chartex" xmlns:cx5="http://schemas.microsoft.com/office/drawing/2016/5/11/chartex" xmlns:cx6="http://schemas.microsoft.com/office/drawing/2016/5/12/chartex" xmlns:cx7="http://schemas.microsoft.com/office/drawing/2016/5/13/chartex" xmlns:cx8="http://schemas.microsoft.com/office/drawing/2016/5/14/chartex" xmlns:mc="http://schemas.openxmlformats.org/markup-compatibility/2006" xmlns:aink="http://schemas.microsoft.com/office/drawing/2016/ink" xmlns:am3d="http://schemas.microsoft.com/office/drawing/2017/model3d" xmlns:o="urn:schemas-microsoft-com:office:office" xmlns:r="http://schemas.openxmlformats.org/officeDocument/2006/relationships" xmlns:m="http://schemas.openxmlformats.org/officeDocument/2006/math" xmlns:v="urn:schemas-microsoft-com:vml" xmlns:wp14="http://schemas.microsoft.com/office/word/2010/wordprocessingDrawing" xmlns:wp="http://schemas.openxmlformats.org/drawingml/2006/wordprocessingDrawing" xmlns:w10="urn:schemas-microsoft-com:office:word" xmlns:w="http://schemas.openxmlformats.org/wordprocessingml/2006/main" xmlns:w14="http://schemas.microsoft.com/office/word/2010/wordml" xmlns:w15="http://schemas.microsoft.com/office/word/2012/wordml" xmlns:w16cid="http://schemas.microsoft.com/office/word/2016/wordml/cid" xmlns:w16se="http://schemas.microsoft.com/office/word/2015/wordml/symex" xmlns:wpg="http://schemas.microsoft.com/office/word/2010/wordprocessingGroup" xmlns:wpi="http://schemas.microsoft.com/office/word/2010/wordprocessingInk" xmlns:wne="http://schemas.microsoft.com/office/word/2006/wordml" xmlns:wps="http://schemas.microsoft.com/office/word/2010/wordprocessingShape" mc:Ignorable="w14 w15 w16se w16cid wp14">
+<w:footnotes xmlns:wpc="http://schemas.microsoft.com/office/word/2010/wordprocessingCanvas" xmlns:cx="http://schemas.microsoft.com/office/drawing/2014/chartex" xmlns:cx1="http://schemas.microsoft.com/office/drawing/2015/9/8/chartex" xmlns:cx2="http://schemas.microsoft.com/office/drawing/2015/10/21/chartex" xmlns:cx3="http://schemas.microsoft.com/office/drawing/2016/5/9/chartex" xmlns:cx4="http://schemas.microsoft.com/office/drawing/2016/5/10/chartex" xmlns:cx5="http://schemas.microsoft.com/office/drawing/2016/5/11/chartex" xmlns:cx6="http://schemas.microsoft.com/office/drawing/2016/5/12/chartex" xmlns:cx7="http://schemas.microsoft.com/office/drawing/2016/5/13/chartex" xmlns:cx8="http://schemas.microsoft.com/office/drawing/2016/5/14/chartex" xmlns:mc="http://schemas.openxmlformats.org/markup-compatibility/2006" xmlns:aink="http://schemas.microsoft.com/office/drawing/2016/ink" xmlns:am3d="http://schemas.microsoft.com/office/drawing/2017/model3d" xmlns:o="urn:schemas-microsoft-com:office:office" xmlns:r="http://schemas.openxmlformats.org/officeDocument/2006/relationships" xmlns:m="http://schemas.openxmlformats.org/officeDocument/2006/math" xmlns:v="urn:schemas-microsoft-com:vml" xmlns:wp14="http://schemas.microsoft.com/office/word/2010/wordprocessingDrawing" xmlns:wp="http://schemas.openxmlformats.org/drawingml/2006/wordprocessingDrawing" xmlns:w10="urn:schemas-microsoft-com:office:word" xmlns:w="http://schemas.openxmlformats.org/wordprocessingml/2006/main" xmlns:w14="http://schemas.microsoft.com/office/word/2010/wordml" xmlns:w15="http://schemas.microsoft.com/office/word/2012/wordml" xmlns:w16cex="http://schemas.microsoft.com/office/word/2018/wordml/cex" xmlns:w16cid="http://schemas.microsoft.com/office/word/2016/wordml/cid" xmlns:w16="http://schemas.microsoft.com/office/word/2018/wordml" xmlns:w16se="http://schemas.microsoft.com/office/word/2015/wordml/symex" xmlns:wpg="http://schemas.microsoft.com/office/word/2010/wordprocessingGroup" xmlns:wpi="http://schemas.microsoft.com/office/word/2010/wordprocessingInk" xmlns:wne="http://schemas.microsoft.com/office/word/2006/wordml" xmlns:wps="http://schemas.microsoft.com/office/word/2010/wordprocessingShape" mc:Ignorable="w14 w15 w16se w16cid w16 w16cex wp14">
   <w:footnote w:type="separator" w:id="-1">
     <w:p>
       <w:pPr>
@@ -1453,7 +1933,7 @@
 </file>
 
 <file path=word/numbering.xml><?xml version="1.0" encoding="utf-8"?>
-<w:numbering xmlns:wpc="http://schemas.microsoft.com/office/word/2010/wordprocessingCanvas" xmlns:cx="http://schemas.microsoft.com/office/drawing/2014/chartex" xmlns:cx1="http://schemas.microsoft.com/office/drawing/2015/9/8/chartex" xmlns:cx2="http://schemas.microsoft.com/office/drawing/2015/10/21/chartex" xmlns:cx3="http://schemas.microsoft.com/office/drawing/2016/5/9/chartex" xmlns:cx4="http://schemas.microsoft.com/office/drawing/2016/5/10/chartex" xmlns:cx5="http://schemas.microsoft.com/office/drawing/2016/5/11/chartex" xmlns:cx6="http://schemas.microsoft.com/office/drawing/2016/5/12/chartex" xmlns:cx7="http://schemas.microsoft.com/office/drawing/2016/5/13/chartex" xmlns:cx8="http://schemas.microsoft.com/office/drawing/2016/5/14/chartex" xmlns:mc="http://schemas.openxmlformats.org/markup-compatibility/2006" xmlns:aink="http://schemas.microsoft.com/office/drawing/2016/ink" xmlns:am3d="http://schemas.microsoft.com/office/drawing/2017/model3d" xmlns:o="urn:schemas-microsoft-com:office:office" xmlns:r="http://schemas.openxmlformats.org/officeDocument/2006/relationships" xmlns:m="http://schemas.openxmlformats.org/officeDocument/2006/math" xmlns:v="urn:schemas-microsoft-com:vml" xmlns:wp14="http://schemas.microsoft.com/office/word/2010/wordprocessingDrawing" xmlns:wp="http://schemas.openxmlformats.org/drawingml/2006/wordprocessingDrawing" xmlns:w10="urn:schemas-microsoft-com:office:word" xmlns:w="http://schemas.openxmlformats.org/wordprocessingml/2006/main" xmlns:w14="http://schemas.microsoft.com/office/word/2010/wordml" xmlns:w15="http://schemas.microsoft.com/office/word/2012/wordml" xmlns:w16cid="http://schemas.microsoft.com/office/word/2016/wordml/cid" xmlns:w16se="http://schemas.microsoft.com/office/word/2015/wordml/symex" xmlns:wpg="http://schemas.microsoft.com/office/word/2010/wordprocessingGroup" xmlns:wpi="http://schemas.microsoft.com/office/word/2010/wordprocessingInk" xmlns:wne="http://schemas.microsoft.com/office/word/2006/wordml" xmlns:wps="http://schemas.microsoft.com/office/word/2010/wordprocessingShape" mc:Ignorable="w14 w15 w16se w16cid wp14">
+<w:numbering xmlns:wpc="http://schemas.microsoft.com/office/word/2010/wordprocessingCanvas" xmlns:cx="http://schemas.microsoft.com/office/drawing/2014/chartex" xmlns:cx1="http://schemas.microsoft.com/office/drawing/2015/9/8/chartex" xmlns:cx2="http://schemas.microsoft.com/office/drawing/2015/10/21/chartex" xmlns:cx3="http://schemas.microsoft.com/office/drawing/2016/5/9/chartex" xmlns:cx4="http://schemas.microsoft.com/office/drawing/2016/5/10/chartex" xmlns:cx5="http://schemas.microsoft.com/office/drawing/2016/5/11/chartex" xmlns:cx6="http://schemas.microsoft.com/office/drawing/2016/5/12/chartex" xmlns:cx7="http://schemas.microsoft.com/office/drawing/2016/5/13/chartex" xmlns:cx8="http://schemas.microsoft.com/office/drawing/2016/5/14/chartex" xmlns:mc="http://schemas.openxmlformats.org/markup-compatibility/2006" xmlns:aink="http://schemas.microsoft.com/office/drawing/2016/ink" xmlns:am3d="http://schemas.microsoft.com/office/drawing/2017/model3d" xmlns:o="urn:schemas-microsoft-com:office:office" xmlns:r="http://schemas.openxmlformats.org/officeDocument/2006/relationships" xmlns:m="http://schemas.openxmlformats.org/officeDocument/2006/math" xmlns:v="urn:schemas-microsoft-com:vml" xmlns:wp14="http://schemas.microsoft.com/office/word/2010/wordprocessingDrawing" xmlns:wp="http://schemas.openxmlformats.org/drawingml/2006/wordprocessingDrawing" xmlns:w10="urn:schemas-microsoft-com:office:word" xmlns:w="http://schemas.openxmlformats.org/wordprocessingml/2006/main" xmlns:w14="http://schemas.microsoft.com/office/word/2010/wordml" xmlns:w15="http://schemas.microsoft.com/office/word/2012/wordml" xmlns:w16cex="http://schemas.microsoft.com/office/word/2018/wordml/cex" xmlns:w16cid="http://schemas.microsoft.com/office/word/2016/wordml/cid" xmlns:w16="http://schemas.microsoft.com/office/word/2018/wordml" xmlns:w16se="http://schemas.microsoft.com/office/word/2015/wordml/symex" xmlns:wpg="http://schemas.microsoft.com/office/word/2010/wordprocessingGroup" xmlns:wpi="http://schemas.microsoft.com/office/word/2010/wordprocessingInk" xmlns:wne="http://schemas.microsoft.com/office/word/2006/wordml" xmlns:wps="http://schemas.microsoft.com/office/word/2010/wordprocessingShape" mc:Ignorable="w14 w15 w16se w16cid w16 w16cex wp14">
   <w:abstractNum w:abstractNumId="0" w15:restartNumberingAfterBreak="0">
     <w:nsid w:val="05FD6812"/>
     <w:multiLevelType w:val="hybridMultilevel"/>
@@ -2358,7 +2838,7 @@
 </file>
 
 <file path=word/styles.xml><?xml version="1.0" encoding="utf-8"?>
-<w:styles xmlns:mc="http://schemas.openxmlformats.org/markup-compatibility/2006" xmlns:r="http://schemas.openxmlformats.org/officeDocument/2006/relationships" xmlns:w="http://schemas.openxmlformats.org/wordprocessingml/2006/main" xmlns:w14="http://schemas.microsoft.com/office/word/2010/wordml" xmlns:w15="http://schemas.microsoft.com/office/word/2012/wordml" xmlns:w16cid="http://schemas.microsoft.com/office/word/2016/wordml/cid" xmlns:w16se="http://schemas.microsoft.com/office/word/2015/wordml/symex" mc:Ignorable="w14 w15 w16se w16cid">
+<w:styles xmlns:mc="http://schemas.openxmlformats.org/markup-compatibility/2006" xmlns:r="http://schemas.openxmlformats.org/officeDocument/2006/relationships" xmlns:w="http://schemas.openxmlformats.org/wordprocessingml/2006/main" xmlns:w14="http://schemas.microsoft.com/office/word/2010/wordml" xmlns:w15="http://schemas.microsoft.com/office/word/2012/wordml" xmlns:w16cex="http://schemas.microsoft.com/office/word/2018/wordml/cex" xmlns:w16cid="http://schemas.microsoft.com/office/word/2016/wordml/cid" xmlns:w16="http://schemas.microsoft.com/office/word/2018/wordml" xmlns:w16se="http://schemas.microsoft.com/office/word/2015/wordml/symex" mc:Ignorable="w14 w15 w16se w16cid w16 w16cex">
   <w:docDefaults>
     <w:rPrDefault>
       <w:rPr>
@@ -2374,7 +2854,7 @@
       </w:pPr>
     </w:pPrDefault>
   </w:docDefaults>
-  <w:latentStyles w:defLockedState="0" w:defUIPriority="99" w:defSemiHidden="0" w:defUnhideWhenUsed="0" w:defQFormat="0" w:count="375">
+  <w:latentStyles w:defLockedState="0" w:defUIPriority="99" w:defSemiHidden="0" w:defUnhideWhenUsed="0" w:defQFormat="0" w:count="376">
     <w:lsdException w:name="Normal" w:uiPriority="0" w:qFormat="1"/>
     <w:lsdException w:name="heading 1" w:uiPriority="9" w:qFormat="1"/>
     <w:lsdException w:name="heading 2" w:semiHidden="1" w:uiPriority="9" w:unhideWhenUsed="1" w:qFormat="1"/>
@@ -2750,6 +3230,7 @@
     <w:lsdException w:name="Smart Hyperlink" w:semiHidden="1" w:unhideWhenUsed="1"/>
     <w:lsdException w:name="Hashtag" w:semiHidden="1" w:unhideWhenUsed="1"/>
     <w:lsdException w:name="Unresolved Mention" w:semiHidden="1" w:unhideWhenUsed="1"/>
+    <w:lsdException w:name="Smart Link" w:semiHidden="1" w:unhideWhenUsed="1"/>
   </w:latentStyles>
   <w:style w:type="paragraph" w:default="1" w:styleId="Normal">
     <w:name w:val="Normal"/>

</xml_diff>

<commit_message>
Added to Design and Introduction
</commit_message>
<xml_diff>
--- a/Report/Report.docx
+++ b/Report/Report.docx
@@ -117,28 +117,70 @@
           <w:sz w:val="24"/>
           <w:szCs w:val="24"/>
         </w:rPr>
-        <w:t>goal of this project is to develop a client-side</w:t>
-      </w:r>
-      <w:r>
-        <w:rPr>
-          <w:sz w:val="24"/>
-          <w:szCs w:val="24"/>
-        </w:rPr>
-        <w:t xml:space="preserve"> simulator that acts as a simple job dispatcher. </w:t>
-      </w:r>
-      <w:r>
-        <w:rPr>
-          <w:sz w:val="24"/>
-          <w:szCs w:val="24"/>
-        </w:rPr>
-        <w:t xml:space="preserve">For this first stage we </w:t>
-      </w:r>
-      <w:r>
-        <w:rPr>
-          <w:sz w:val="24"/>
-          <w:szCs w:val="24"/>
-        </w:rPr>
-        <w:t>were</w:t>
+        <w:t xml:space="preserve">goal of this project </w:t>
+      </w:r>
+      <w:r>
+        <w:rPr>
+          <w:sz w:val="24"/>
+          <w:szCs w:val="24"/>
+        </w:rPr>
+        <w:t>is</w:t>
+      </w:r>
+      <w:r>
+        <w:rPr>
+          <w:sz w:val="24"/>
+          <w:szCs w:val="24"/>
+        </w:rPr>
+        <w:t xml:space="preserve"> to develop a client-side</w:t>
+      </w:r>
+      <w:r>
+        <w:rPr>
+          <w:sz w:val="24"/>
+          <w:szCs w:val="24"/>
+        </w:rPr>
+        <w:t xml:space="preserve"> simulator that acts as a simple job dispatcher</w:t>
+      </w:r>
+      <w:r>
+        <w:rPr>
+          <w:sz w:val="24"/>
+          <w:szCs w:val="24"/>
+        </w:rPr>
+        <w:t xml:space="preserve"> for distributed systems</w:t>
+      </w:r>
+      <w:r>
+        <w:rPr>
+          <w:sz w:val="24"/>
+          <w:szCs w:val="24"/>
+        </w:rPr>
+        <w:t xml:space="preserve">. </w:t>
+      </w:r>
+      <w:r>
+        <w:rPr>
+          <w:sz w:val="24"/>
+          <w:szCs w:val="24"/>
+        </w:rPr>
+        <w:t>For th</w:t>
+      </w:r>
+      <w:r>
+        <w:rPr>
+          <w:sz w:val="24"/>
+          <w:szCs w:val="24"/>
+        </w:rPr>
+        <w:t>e</w:t>
+      </w:r>
+      <w:r>
+        <w:rPr>
+          <w:sz w:val="24"/>
+          <w:szCs w:val="24"/>
+        </w:rPr>
+        <w:t xml:space="preserve"> first stage we </w:t>
+      </w:r>
+      <w:r>
+        <w:rPr>
+          <w:sz w:val="24"/>
+          <w:szCs w:val="24"/>
+        </w:rPr>
+        <w:t>are</w:t>
       </w:r>
       <w:r>
         <w:rPr>
@@ -229,6 +271,13 @@
           <w:sz w:val="24"/>
           <w:szCs w:val="24"/>
         </w:rPr>
+        <w:t xml:space="preserve"> provided</w:t>
+      </w:r>
+      <w:r>
+        <w:rPr>
+          <w:sz w:val="24"/>
+          <w:szCs w:val="24"/>
+        </w:rPr>
         <w:t xml:space="preserve"> </w:t>
       </w:r>
       <w:r>
@@ -250,14 +299,21 @@
           <w:sz w:val="24"/>
           <w:szCs w:val="24"/>
         </w:rPr>
-        <w:t>We also</w:t>
-      </w:r>
-      <w:r>
-        <w:rPr>
-          <w:sz w:val="24"/>
-          <w:szCs w:val="24"/>
-        </w:rPr>
-        <w:t xml:space="preserve"> had to</w:t>
+        <w:t>We a</w:t>
+      </w:r>
+      <w:r>
+        <w:rPr>
+          <w:sz w:val="24"/>
+          <w:szCs w:val="24"/>
+        </w:rPr>
+        <w:t>re also required</w:t>
+      </w:r>
+      <w:r>
+        <w:rPr>
+          <w:sz w:val="24"/>
+          <w:szCs w:val="24"/>
+        </w:rPr>
+        <w:t xml:space="preserve"> to</w:t>
       </w:r>
       <w:r>
         <w:rPr>
@@ -286,6 +342,113 @@
           <w:szCs w:val="24"/>
         </w:rPr>
         <w:t>entry of largest server type.</w:t>
+      </w:r>
+      <w:r>
+        <w:rPr>
+          <w:sz w:val="24"/>
+          <w:szCs w:val="24"/>
+        </w:rPr>
+        <w:t xml:space="preserve"> </w:t>
+      </w:r>
+      <w:r>
+        <w:rPr>
+          <w:sz w:val="24"/>
+          <w:szCs w:val="24"/>
+        </w:rPr>
+        <w:t xml:space="preserve">The project </w:t>
+      </w:r>
+      <w:r>
+        <w:rPr>
+          <w:sz w:val="24"/>
+          <w:szCs w:val="24"/>
+        </w:rPr>
+        <w:t>is</w:t>
+      </w:r>
+      <w:r>
+        <w:rPr>
+          <w:sz w:val="24"/>
+          <w:szCs w:val="24"/>
+        </w:rPr>
+        <w:t xml:space="preserve"> stored </w:t>
+      </w:r>
+      <w:r>
+        <w:rPr>
+          <w:sz w:val="24"/>
+          <w:szCs w:val="24"/>
+        </w:rPr>
+        <w:t xml:space="preserve">in a </w:t>
+      </w:r>
+      <w:proofErr w:type="spellStart"/>
+      <w:r>
+        <w:rPr>
+          <w:sz w:val="24"/>
+          <w:szCs w:val="24"/>
+        </w:rPr>
+        <w:t>Github</w:t>
+      </w:r>
+      <w:proofErr w:type="spellEnd"/>
+      <w:r>
+        <w:rPr>
+          <w:sz w:val="24"/>
+          <w:szCs w:val="24"/>
+        </w:rPr>
+        <w:t xml:space="preserve"> repository where all team members c</w:t>
+      </w:r>
+      <w:r>
+        <w:rPr>
+          <w:sz w:val="24"/>
+          <w:szCs w:val="24"/>
+        </w:rPr>
+        <w:t>an</w:t>
+      </w:r>
+      <w:r>
+        <w:rPr>
+          <w:sz w:val="24"/>
+          <w:szCs w:val="24"/>
+        </w:rPr>
+        <w:t xml:space="preserve"> access and make changes </w:t>
+      </w:r>
+      <w:r>
+        <w:rPr>
+          <w:sz w:val="24"/>
+          <w:szCs w:val="24"/>
+        </w:rPr>
+        <w:t>to the various components easily.</w:t>
+      </w:r>
+      <w:r>
+        <w:rPr>
+          <w:sz w:val="24"/>
+          <w:szCs w:val="24"/>
+        </w:rPr>
+        <w:t xml:space="preserve"> </w:t>
+      </w:r>
+      <w:r>
+        <w:rPr>
+          <w:sz w:val="24"/>
+          <w:szCs w:val="24"/>
+        </w:rPr>
+        <w:t xml:space="preserve">This </w:t>
+      </w:r>
+      <w:r>
+        <w:rPr>
+          <w:sz w:val="24"/>
+          <w:szCs w:val="24"/>
+        </w:rPr>
+        <w:t xml:space="preserve">second stage requires each team member to individually implement </w:t>
+      </w:r>
+      <w:r>
+        <w:rPr>
+          <w:sz w:val="24"/>
+          <w:szCs w:val="24"/>
+        </w:rPr>
+        <w:t>at least one more scheduling algorithm</w:t>
+      </w:r>
+      <w:r>
+        <w:rPr>
+          <w:sz w:val="24"/>
+          <w:szCs w:val="24"/>
+        </w:rPr>
+        <w:t>.</w:t>
       </w:r>
       <w:r>
         <w:rPr>
@@ -1670,6 +1833,137 @@
           <w:sz w:val="24"/>
           <w:szCs w:val="24"/>
         </w:rPr>
+        <w:t>.</w:t>
+      </w:r>
+    </w:p>
+    <w:p>
+      <w:pPr>
+        <w:rPr>
+          <w:bCs/>
+          <w:sz w:val="24"/>
+          <w:szCs w:val="24"/>
+        </w:rPr>
+      </w:pPr>
+      <w:r>
+        <w:rPr>
+          <w:bCs/>
+          <w:sz w:val="24"/>
+          <w:szCs w:val="24"/>
+        </w:rPr>
+        <w:t>As mentioned, the Servers class contains</w:t>
+      </w:r>
+      <w:r>
+        <w:rPr>
+          <w:bCs/>
+          <w:sz w:val="24"/>
+          <w:szCs w:val="24"/>
+        </w:rPr>
+        <w:t xml:space="preserve"> </w:t>
+      </w:r>
+      <w:r>
+        <w:rPr>
+          <w:bCs/>
+          <w:sz w:val="24"/>
+          <w:szCs w:val="24"/>
+        </w:rPr>
+        <w:t xml:space="preserve">variables </w:t>
+      </w:r>
+      <w:r>
+        <w:rPr>
+          <w:bCs/>
+          <w:sz w:val="24"/>
+          <w:szCs w:val="24"/>
+        </w:rPr>
+        <w:t xml:space="preserve">that are used to </w:t>
+      </w:r>
+      <w:r>
+        <w:rPr>
+          <w:bCs/>
+          <w:sz w:val="24"/>
+          <w:szCs w:val="24"/>
+        </w:rPr>
+        <w:t xml:space="preserve">help </w:t>
+      </w:r>
+      <w:r>
+        <w:rPr>
+          <w:bCs/>
+          <w:sz w:val="24"/>
+          <w:szCs w:val="24"/>
+        </w:rPr>
+        <w:t xml:space="preserve">the </w:t>
+      </w:r>
+      <w:proofErr w:type="spellStart"/>
+      <w:r>
+        <w:rPr>
+          <w:bCs/>
+          <w:sz w:val="24"/>
+          <w:szCs w:val="24"/>
+        </w:rPr>
+        <w:t>allToLargest</w:t>
+      </w:r>
+      <w:proofErr w:type="spellEnd"/>
+      <w:r>
+        <w:rPr>
+          <w:bCs/>
+          <w:sz w:val="24"/>
+          <w:szCs w:val="24"/>
+        </w:rPr>
+        <w:t xml:space="preserve"> class. It stores the </w:t>
+      </w:r>
+      <w:r>
+        <w:rPr>
+          <w:bCs/>
+          <w:sz w:val="24"/>
+          <w:szCs w:val="24"/>
+        </w:rPr>
+        <w:t>server’s</w:t>
+      </w:r>
+      <w:r>
+        <w:rPr>
+          <w:bCs/>
+          <w:sz w:val="24"/>
+          <w:szCs w:val="24"/>
+        </w:rPr>
+        <w:t xml:space="preserve"> </w:t>
+      </w:r>
+      <w:r>
+        <w:rPr>
+          <w:bCs/>
+          <w:sz w:val="24"/>
+          <w:szCs w:val="24"/>
+        </w:rPr>
+        <w:t>name, id, state, start time</w:t>
+      </w:r>
+      <w:r>
+        <w:rPr>
+          <w:bCs/>
+          <w:sz w:val="24"/>
+          <w:szCs w:val="24"/>
+        </w:rPr>
+        <w:t>, cores, memory</w:t>
+      </w:r>
+      <w:r>
+        <w:rPr>
+          <w:bCs/>
+          <w:sz w:val="24"/>
+          <w:szCs w:val="24"/>
+        </w:rPr>
+        <w:t>,</w:t>
+      </w:r>
+      <w:r>
+        <w:rPr>
+          <w:bCs/>
+          <w:sz w:val="24"/>
+          <w:szCs w:val="24"/>
+        </w:rPr>
+        <w:t xml:space="preserve"> and disk</w:t>
+      </w:r>
+      <w:r>
+        <w:rPr>
+          <w:bCs/>
+          <w:sz w:val="24"/>
+          <w:szCs w:val="24"/>
+        </w:rPr>
         <w:t xml:space="preserve">. </w:t>
       </w:r>
       <w:r>
@@ -1678,7 +1972,155 @@
           <w:sz w:val="24"/>
           <w:szCs w:val="24"/>
         </w:rPr>
-        <w:t xml:space="preserve"> </w:t>
+        <w:t xml:space="preserve">To identify the biggest server the </w:t>
+      </w:r>
+      <w:proofErr w:type="spellStart"/>
+      <w:r>
+        <w:rPr>
+          <w:bCs/>
+          <w:sz w:val="24"/>
+          <w:szCs w:val="24"/>
+        </w:rPr>
+        <w:t>allToLargest</w:t>
+      </w:r>
+      <w:proofErr w:type="spellEnd"/>
+      <w:r>
+        <w:rPr>
+          <w:bCs/>
+          <w:sz w:val="24"/>
+          <w:szCs w:val="24"/>
+        </w:rPr>
+        <w:t xml:space="preserve"> class uses a for loop to </w:t>
+      </w:r>
+      <w:r>
+        <w:rPr>
+          <w:bCs/>
+          <w:sz w:val="24"/>
+          <w:szCs w:val="24"/>
+        </w:rPr>
+        <w:t xml:space="preserve">compare the </w:t>
+      </w:r>
+      <w:r>
+        <w:rPr>
+          <w:bCs/>
+          <w:sz w:val="24"/>
+          <w:szCs w:val="24"/>
+        </w:rPr>
+        <w:t>number</w:t>
+      </w:r>
+      <w:r>
+        <w:rPr>
+          <w:bCs/>
+          <w:sz w:val="24"/>
+          <w:szCs w:val="24"/>
+        </w:rPr>
+        <w:t xml:space="preserve"> of cores</w:t>
+      </w:r>
+      <w:r>
+        <w:rPr>
+          <w:bCs/>
+          <w:sz w:val="24"/>
+          <w:szCs w:val="24"/>
+        </w:rPr>
+        <w:t xml:space="preserve"> used</w:t>
+      </w:r>
+      <w:r>
+        <w:rPr>
+          <w:bCs/>
+          <w:sz w:val="24"/>
+          <w:szCs w:val="24"/>
+        </w:rPr>
+        <w:t xml:space="preserve"> in each server</w:t>
+      </w:r>
+      <w:r>
+        <w:rPr>
+          <w:bCs/>
+          <w:sz w:val="24"/>
+          <w:szCs w:val="24"/>
+        </w:rPr>
+        <w:t xml:space="preserve"> until it reaches the end of the list and is left with the result</w:t>
+      </w:r>
+      <w:r>
+        <w:rPr>
+          <w:bCs/>
+          <w:sz w:val="24"/>
+          <w:szCs w:val="24"/>
+        </w:rPr>
+        <w:t xml:space="preserve"> being the biggest server</w:t>
+      </w:r>
+      <w:r>
+        <w:rPr>
+          <w:bCs/>
+          <w:sz w:val="24"/>
+          <w:szCs w:val="24"/>
+        </w:rPr>
+        <w:t>.</w:t>
+      </w:r>
+      <w:r>
+        <w:rPr>
+          <w:bCs/>
+          <w:sz w:val="24"/>
+          <w:szCs w:val="24"/>
+        </w:rPr>
+        <w:t xml:space="preserve"> The Jobs class </w:t>
+      </w:r>
+      <w:r>
+        <w:rPr>
+          <w:bCs/>
+          <w:sz w:val="24"/>
+          <w:szCs w:val="24"/>
+        </w:rPr>
+        <w:t xml:space="preserve">stores </w:t>
+      </w:r>
+      <w:r>
+        <w:rPr>
+          <w:bCs/>
+          <w:sz w:val="24"/>
+          <w:szCs w:val="24"/>
+        </w:rPr>
+        <w:t xml:space="preserve">all the job info required to schedule </w:t>
+      </w:r>
+      <w:r>
+        <w:rPr>
+          <w:bCs/>
+          <w:sz w:val="24"/>
+          <w:szCs w:val="24"/>
+        </w:rPr>
+        <w:t>jobs</w:t>
+      </w:r>
+      <w:r>
+        <w:rPr>
+          <w:bCs/>
+          <w:sz w:val="24"/>
+          <w:szCs w:val="24"/>
+        </w:rPr>
+        <w:t xml:space="preserve">, which is </w:t>
+      </w:r>
+      <w:r>
+        <w:rPr>
+          <w:bCs/>
+          <w:sz w:val="24"/>
+          <w:szCs w:val="24"/>
+        </w:rPr>
+        <w:t xml:space="preserve">utilized in the </w:t>
+      </w:r>
+      <w:proofErr w:type="spellStart"/>
+      <w:r>
+        <w:rPr>
+          <w:bCs/>
+          <w:sz w:val="24"/>
+          <w:szCs w:val="24"/>
+        </w:rPr>
+        <w:t>allToLargest</w:t>
+      </w:r>
+      <w:proofErr w:type="spellEnd"/>
+      <w:r>
+        <w:rPr>
+          <w:bCs/>
+          <w:sz w:val="24"/>
+          <w:szCs w:val="24"/>
+        </w:rPr>
+        <w:t xml:space="preserve"> class.</w:t>
       </w:r>
       <w:r>
         <w:rPr>
@@ -1763,6 +2205,14 @@
           <w:szCs w:val="24"/>
         </w:rPr>
         <w:t>, with each node housing an array with indices 0-6 each containing an attribute of 1 server (each node is basically a server).</w:t>
+      </w:r>
+      <w:r>
+        <w:rPr>
+          <w:bCs/>
+          <w:sz w:val="24"/>
+          <w:szCs w:val="24"/>
+        </w:rPr>
+        <w:t xml:space="preserve"> </w:t>
       </w:r>
     </w:p>
     <w:p>

</xml_diff>

<commit_message>
Additions to introduction and implementation
</commit_message>
<xml_diff>
--- a/Report/Report.docx
+++ b/Report/Report.docx
@@ -376,23 +376,7 @@
           <w:sz w:val="24"/>
           <w:szCs w:val="24"/>
         </w:rPr>
-        <w:t xml:space="preserve">in a </w:t>
-      </w:r>
-      <w:proofErr w:type="spellStart"/>
-      <w:r>
-        <w:rPr>
-          <w:sz w:val="24"/>
-          <w:szCs w:val="24"/>
-        </w:rPr>
-        <w:t>Github</w:t>
-      </w:r>
-      <w:proofErr w:type="spellEnd"/>
-      <w:r>
-        <w:rPr>
-          <w:sz w:val="24"/>
-          <w:szCs w:val="24"/>
-        </w:rPr>
-        <w:t xml:space="preserve"> repository where all team members c</w:t>
+        <w:t>in a Github repository where all team members c</w:t>
       </w:r>
       <w:r>
         <w:rPr>
@@ -449,6 +433,34 @@
           <w:szCs w:val="24"/>
         </w:rPr>
         <w:t>.</w:t>
+      </w:r>
+      <w:r>
+        <w:rPr>
+          <w:sz w:val="24"/>
+          <w:szCs w:val="24"/>
+        </w:rPr>
+        <w:t xml:space="preserve"> </w:t>
+      </w:r>
+      <w:r>
+        <w:rPr>
+          <w:sz w:val="24"/>
+          <w:szCs w:val="24"/>
+        </w:rPr>
+        <w:t>T</w:t>
+      </w:r>
+      <w:r>
+        <w:rPr>
+          <w:sz w:val="24"/>
+          <w:szCs w:val="24"/>
+        </w:rPr>
+        <w:t xml:space="preserve">o verify that our code is correct it is tested under a set of conditions using the </w:t>
+      </w:r>
+      <w:r>
+        <w:rPr>
+          <w:sz w:val="24"/>
+          <w:szCs w:val="24"/>
+        </w:rPr>
+        <w:t xml:space="preserve">test1.sh file. </w:t>
       </w:r>
       <w:r>
         <w:rPr>
@@ -602,43 +614,7 @@
           <w:sz w:val="24"/>
           <w:szCs w:val="24"/>
         </w:rPr>
-        <w:t>C(</w:t>
-      </w:r>
-      <w:proofErr w:type="spellStart"/>
-      <w:r>
-        <w:rPr>
-          <w:bCs/>
-          <w:sz w:val="24"/>
-          <w:szCs w:val="24"/>
-        </w:rPr>
-        <w:t>lient</w:t>
-      </w:r>
-      <w:proofErr w:type="spellEnd"/>
-      <w:r>
-        <w:rPr>
-          <w:bCs/>
-          <w:sz w:val="24"/>
-          <w:szCs w:val="24"/>
-        </w:rPr>
-        <w:t>) sends HELO to S(</w:t>
-      </w:r>
-      <w:proofErr w:type="spellStart"/>
-      <w:r>
-        <w:rPr>
-          <w:bCs/>
-          <w:sz w:val="24"/>
-          <w:szCs w:val="24"/>
-        </w:rPr>
-        <w:t>erver</w:t>
-      </w:r>
-      <w:proofErr w:type="spellEnd"/>
-      <w:r>
-        <w:rPr>
-          <w:bCs/>
-          <w:sz w:val="24"/>
-          <w:szCs w:val="24"/>
-        </w:rPr>
-        <w:t>)</w:t>
+        <w:t>C(lient) sends HELO to S(erver)</w:t>
       </w:r>
       <w:r>
         <w:rPr>
@@ -1450,25 +1426,7 @@
           <w:sz w:val="24"/>
           <w:szCs w:val="24"/>
         </w:rPr>
-        <w:t xml:space="preserve">The </w:t>
-      </w:r>
-      <w:proofErr w:type="spellStart"/>
-      <w:r>
-        <w:rPr>
-          <w:bCs/>
-          <w:sz w:val="24"/>
-          <w:szCs w:val="24"/>
-        </w:rPr>
-        <w:t>allToLargest</w:t>
-      </w:r>
-      <w:proofErr w:type="spellEnd"/>
-      <w:r>
-        <w:rPr>
-          <w:bCs/>
-          <w:sz w:val="24"/>
-          <w:szCs w:val="24"/>
-        </w:rPr>
-        <w:t xml:space="preserve"> class</w:t>
+        <w:t>The allToLargest class</w:t>
       </w:r>
     </w:p>
     <w:p>
@@ -1537,43 +1495,7 @@
           <w:sz w:val="24"/>
           <w:szCs w:val="24"/>
         </w:rPr>
-        <w:t xml:space="preserve">pler referencing in the </w:t>
-      </w:r>
-      <w:proofErr w:type="spellStart"/>
-      <w:r>
-        <w:rPr>
-          <w:bCs/>
-          <w:sz w:val="24"/>
-          <w:szCs w:val="24"/>
-        </w:rPr>
-        <w:t>allToLargest</w:t>
-      </w:r>
-      <w:proofErr w:type="spellEnd"/>
-      <w:r>
-        <w:rPr>
-          <w:bCs/>
-          <w:sz w:val="24"/>
-          <w:szCs w:val="24"/>
-        </w:rPr>
-        <w:t xml:space="preserve"> class. </w:t>
-      </w:r>
-      <w:proofErr w:type="spellStart"/>
-      <w:r>
-        <w:rPr>
-          <w:bCs/>
-          <w:sz w:val="24"/>
-          <w:szCs w:val="24"/>
-        </w:rPr>
-        <w:t>allToLargest</w:t>
-      </w:r>
-      <w:proofErr w:type="spellEnd"/>
-      <w:r>
-        <w:rPr>
-          <w:bCs/>
-          <w:sz w:val="24"/>
-          <w:szCs w:val="24"/>
-        </w:rPr>
-        <w:t xml:space="preserve"> is where the exchange between client and server happens as well as the largest server algorithm.</w:t>
+        <w:t>pler referencing in the allToLargest class. allToLargest is where the exchange between client and server happens as well as the largest server algorithm.</w:t>
       </w:r>
       <w:r>
         <w:rPr>
@@ -1790,25 +1712,7 @@
           <w:sz w:val="24"/>
           <w:szCs w:val="24"/>
         </w:rPr>
-        <w:t xml:space="preserve">Utilizing </w:t>
-      </w:r>
-      <w:proofErr w:type="spellStart"/>
-      <w:r>
-        <w:rPr>
-          <w:bCs/>
-          <w:sz w:val="24"/>
-          <w:szCs w:val="24"/>
-        </w:rPr>
-        <w:t>Github</w:t>
-      </w:r>
-      <w:proofErr w:type="spellEnd"/>
-      <w:r>
-        <w:rPr>
-          <w:bCs/>
-          <w:sz w:val="24"/>
-          <w:szCs w:val="24"/>
-        </w:rPr>
-        <w:t xml:space="preserve"> </w:t>
+        <w:t xml:space="preserve">Utilizing Github </w:t>
       </w:r>
       <w:r>
         <w:rPr>
@@ -1890,25 +1794,7 @@
           <w:sz w:val="24"/>
           <w:szCs w:val="24"/>
         </w:rPr>
-        <w:t xml:space="preserve">the </w:t>
-      </w:r>
-      <w:proofErr w:type="spellStart"/>
-      <w:r>
-        <w:rPr>
-          <w:bCs/>
-          <w:sz w:val="24"/>
-          <w:szCs w:val="24"/>
-        </w:rPr>
-        <w:t>allToLargest</w:t>
-      </w:r>
-      <w:proofErr w:type="spellEnd"/>
-      <w:r>
-        <w:rPr>
-          <w:bCs/>
-          <w:sz w:val="24"/>
-          <w:szCs w:val="24"/>
-        </w:rPr>
-        <w:t xml:space="preserve"> class. It stores the </w:t>
+        <w:t xml:space="preserve">the allToLargest class. It stores the </w:t>
       </w:r>
       <w:r>
         <w:rPr>
@@ -1972,25 +1858,7 @@
           <w:sz w:val="24"/>
           <w:szCs w:val="24"/>
         </w:rPr>
-        <w:t xml:space="preserve">To identify the biggest server the </w:t>
-      </w:r>
-      <w:proofErr w:type="spellStart"/>
-      <w:r>
-        <w:rPr>
-          <w:bCs/>
-          <w:sz w:val="24"/>
-          <w:szCs w:val="24"/>
-        </w:rPr>
-        <w:t>allToLargest</w:t>
-      </w:r>
-      <w:proofErr w:type="spellEnd"/>
-      <w:r>
-        <w:rPr>
-          <w:bCs/>
-          <w:sz w:val="24"/>
-          <w:szCs w:val="24"/>
-        </w:rPr>
-        <w:t xml:space="preserve"> class uses a for loop to </w:t>
+        <w:t xml:space="preserve">To identify the biggest server the allToLargest class uses a for loop to </w:t>
       </w:r>
       <w:r>
         <w:rPr>
@@ -2102,25 +1970,7 @@
           <w:sz w:val="24"/>
           <w:szCs w:val="24"/>
         </w:rPr>
-        <w:t xml:space="preserve">utilized in the </w:t>
-      </w:r>
-      <w:proofErr w:type="spellStart"/>
-      <w:r>
-        <w:rPr>
-          <w:bCs/>
-          <w:sz w:val="24"/>
-          <w:szCs w:val="24"/>
-        </w:rPr>
-        <w:t>allToLargest</w:t>
-      </w:r>
-      <w:proofErr w:type="spellEnd"/>
-      <w:r>
-        <w:rPr>
-          <w:bCs/>
-          <w:sz w:val="24"/>
-          <w:szCs w:val="24"/>
-        </w:rPr>
-        <w:t xml:space="preserve"> class.</w:t>
+        <w:t>utilized in the allToLargest class.</w:t>
       </w:r>
       <w:r>
         <w:rPr>
@@ -2144,25 +1994,7 @@
           <w:sz w:val="24"/>
           <w:szCs w:val="24"/>
         </w:rPr>
-        <w:t xml:space="preserve">The </w:t>
-      </w:r>
-      <w:proofErr w:type="spellStart"/>
-      <w:r>
-        <w:rPr>
-          <w:bCs/>
-          <w:sz w:val="24"/>
-          <w:szCs w:val="24"/>
-        </w:rPr>
-        <w:t>allToLargest</w:t>
-      </w:r>
-      <w:proofErr w:type="spellEnd"/>
-      <w:r>
-        <w:rPr>
-          <w:bCs/>
-          <w:sz w:val="24"/>
-          <w:szCs w:val="24"/>
-        </w:rPr>
-        <w:t xml:space="preserve"> class itself communicates </w:t>
+        <w:t xml:space="preserve">The allToLargest class itself communicates </w:t>
       </w:r>
       <w:r>
         <w:rPr>
@@ -2187,6 +2019,14 @@
           <w:szCs w:val="24"/>
         </w:rPr>
         <w:t>the other requirements of the project.</w:t>
+      </w:r>
+      <w:r>
+        <w:rPr>
+          <w:bCs/>
+          <w:sz w:val="24"/>
+          <w:szCs w:val="24"/>
+        </w:rPr>
+        <w:t xml:space="preserve"> </w:t>
       </w:r>
     </w:p>
     <w:p>
@@ -2230,25 +2070,7 @@
           <w:sz w:val="24"/>
           <w:szCs w:val="24"/>
         </w:rPr>
-        <w:t xml:space="preserve">the majority of the </w:t>
-      </w:r>
-      <w:proofErr w:type="spellStart"/>
-      <w:r>
-        <w:rPr>
-          <w:bCs/>
-          <w:sz w:val="24"/>
-          <w:szCs w:val="24"/>
-        </w:rPr>
-        <w:t>allToLargest</w:t>
-      </w:r>
-      <w:proofErr w:type="spellEnd"/>
-      <w:r>
-        <w:rPr>
-          <w:bCs/>
-          <w:sz w:val="24"/>
-          <w:szCs w:val="24"/>
-        </w:rPr>
-        <w:t xml:space="preserve"> class</w:t>
+        <w:t>the majority of the allToLargest class</w:t>
       </w:r>
       <w:r>
         <w:rPr>
@@ -2290,6 +2112,62 @@
         </w:rPr>
         <w:t xml:space="preserve">testing. </w:t>
       </w:r>
+      <w:r>
+        <w:rPr>
+          <w:bCs/>
+          <w:sz w:val="24"/>
+          <w:szCs w:val="24"/>
+        </w:rPr>
+        <w:t xml:space="preserve">The majority of </w:t>
+      </w:r>
+      <w:r>
+        <w:rPr>
+          <w:bCs/>
+          <w:sz w:val="24"/>
+          <w:szCs w:val="24"/>
+        </w:rPr>
+        <w:t xml:space="preserve">the code was </w:t>
+      </w:r>
+      <w:r>
+        <w:rPr>
+          <w:bCs/>
+          <w:sz w:val="24"/>
+          <w:szCs w:val="24"/>
+        </w:rPr>
+        <w:t>developed</w:t>
+      </w:r>
+      <w:r>
+        <w:rPr>
+          <w:bCs/>
+          <w:sz w:val="24"/>
+          <w:szCs w:val="24"/>
+        </w:rPr>
+        <w:t xml:space="preserve"> using Visual Studio Code</w:t>
+      </w:r>
+      <w:r>
+        <w:rPr>
+          <w:bCs/>
+          <w:sz w:val="24"/>
+          <w:szCs w:val="24"/>
+        </w:rPr>
+        <w:t xml:space="preserve"> with Java code</w:t>
+      </w:r>
+      <w:r>
+        <w:rPr>
+          <w:bCs/>
+          <w:sz w:val="24"/>
+          <w:szCs w:val="24"/>
+        </w:rPr>
+        <w:t>.</w:t>
+      </w:r>
+      <w:r>
+        <w:rPr>
+          <w:bCs/>
+          <w:sz w:val="24"/>
+          <w:szCs w:val="24"/>
+        </w:rPr>
+        <w:t xml:space="preserve">    </w:t>
+      </w:r>
     </w:p>
     <w:p>
       <w:pPr>
@@ -2553,15 +2431,391 @@
           <w:sz w:val="24"/>
           <w:szCs w:val="24"/>
         </w:rPr>
-        <w:t xml:space="preserve"> c</w:t>
-      </w:r>
-      <w:r>
-        <w:rPr>
-          <w:bCs/>
-          <w:sz w:val="24"/>
-          <w:szCs w:val="24"/>
-        </w:rPr>
-        <w:t>urrent job is stored in an array with the 0-index housing the reply from the server. Job attributes are stored in the 1-5 indices. Server information is stored in an array list, with each node housing an array with indices 0-6 each containing an attribute of 1 server (each node is basically a server).</w:t>
+        <w:t xml:space="preserve"> client </w:t>
+      </w:r>
+      <w:r>
+        <w:rPr>
+          <w:bCs/>
+          <w:sz w:val="24"/>
+          <w:szCs w:val="24"/>
+        </w:rPr>
+        <w:t>receives the</w:t>
+      </w:r>
+      <w:r>
+        <w:rPr>
+          <w:bCs/>
+          <w:sz w:val="24"/>
+          <w:szCs w:val="24"/>
+        </w:rPr>
+        <w:t xml:space="preserve"> current job</w:t>
+      </w:r>
+      <w:r>
+        <w:rPr>
+          <w:bCs/>
+          <w:sz w:val="24"/>
+          <w:szCs w:val="24"/>
+        </w:rPr>
+        <w:t xml:space="preserve"> from the server, and it is stored</w:t>
+      </w:r>
+      <w:r>
+        <w:rPr>
+          <w:bCs/>
+          <w:sz w:val="24"/>
+          <w:szCs w:val="24"/>
+        </w:rPr>
+        <w:t xml:space="preserve"> in an array with the 0-index housing the reply from the server. Job attributes are stored in the 1-5 indices</w:t>
+      </w:r>
+      <w:r>
+        <w:rPr>
+          <w:bCs/>
+          <w:sz w:val="24"/>
+          <w:szCs w:val="24"/>
+        </w:rPr>
+        <w:t xml:space="preserve"> using the Jobs class</w:t>
+      </w:r>
+      <w:r>
+        <w:rPr>
+          <w:bCs/>
+          <w:sz w:val="24"/>
+          <w:szCs w:val="24"/>
+        </w:rPr>
+        <w:t xml:space="preserve"> and are retrieved by the </w:t>
+      </w:r>
+      <w:r>
+        <w:rPr>
+          <w:bCs/>
+          <w:sz w:val="24"/>
+          <w:szCs w:val="24"/>
+        </w:rPr>
+        <w:t>extractJobInfo method</w:t>
+      </w:r>
+      <w:r>
+        <w:rPr>
+          <w:bCs/>
+          <w:sz w:val="24"/>
+          <w:szCs w:val="24"/>
+        </w:rPr>
+        <w:t>.</w:t>
+      </w:r>
+      <w:r>
+        <w:rPr>
+          <w:bCs/>
+          <w:sz w:val="24"/>
+          <w:szCs w:val="24"/>
+        </w:rPr>
+        <w:t xml:space="preserve"> </w:t>
+      </w:r>
+      <w:r>
+        <w:rPr>
+          <w:bCs/>
+          <w:sz w:val="24"/>
+          <w:szCs w:val="24"/>
+        </w:rPr>
+        <w:t xml:space="preserve">Next </w:t>
+      </w:r>
+      <w:r>
+        <w:rPr>
+          <w:bCs/>
+          <w:sz w:val="24"/>
+          <w:szCs w:val="24"/>
+        </w:rPr>
+        <w:t xml:space="preserve">the biggest server </w:t>
+      </w:r>
+      <w:r>
+        <w:rPr>
+          <w:bCs/>
+          <w:sz w:val="24"/>
+          <w:szCs w:val="24"/>
+        </w:rPr>
+        <w:t>is identified using the</w:t>
+      </w:r>
+      <w:r>
+        <w:rPr>
+          <w:bCs/>
+          <w:sz w:val="24"/>
+          <w:szCs w:val="24"/>
+        </w:rPr>
+        <w:t xml:space="preserve"> </w:t>
+      </w:r>
+      <w:r>
+        <w:rPr>
+          <w:bCs/>
+          <w:sz w:val="24"/>
+          <w:szCs w:val="24"/>
+        </w:rPr>
+        <w:t>populateServerList method</w:t>
+      </w:r>
+      <w:r>
+        <w:rPr>
+          <w:bCs/>
+          <w:sz w:val="24"/>
+          <w:szCs w:val="24"/>
+        </w:rPr>
+        <w:t>. This</w:t>
+      </w:r>
+      <w:r>
+        <w:rPr>
+          <w:bCs/>
+          <w:sz w:val="24"/>
+          <w:szCs w:val="24"/>
+        </w:rPr>
+        <w:t xml:space="preserve"> gather</w:t>
+      </w:r>
+      <w:r>
+        <w:rPr>
+          <w:bCs/>
+          <w:sz w:val="24"/>
+          <w:szCs w:val="24"/>
+        </w:rPr>
+        <w:t>s</w:t>
+      </w:r>
+      <w:r>
+        <w:rPr>
+          <w:bCs/>
+          <w:sz w:val="24"/>
+          <w:szCs w:val="24"/>
+        </w:rPr>
+        <w:t xml:space="preserve"> all the available servers sent from the server that may be used and the biggest server is discovered from those</w:t>
+      </w:r>
+      <w:r>
+        <w:rPr>
+          <w:bCs/>
+          <w:sz w:val="24"/>
+          <w:szCs w:val="24"/>
+        </w:rPr>
+        <w:t xml:space="preserve"> using the</w:t>
+      </w:r>
+      <w:r>
+        <w:rPr>
+          <w:bCs/>
+          <w:sz w:val="24"/>
+          <w:szCs w:val="24"/>
+        </w:rPr>
+        <w:t xml:space="preserve"> </w:t>
+      </w:r>
+      <w:r>
+        <w:rPr>
+          <w:bCs/>
+          <w:sz w:val="24"/>
+          <w:szCs w:val="24"/>
+        </w:rPr>
+        <w:t>findB</w:t>
+      </w:r>
+      <w:r>
+        <w:rPr>
+          <w:bCs/>
+          <w:sz w:val="24"/>
+          <w:szCs w:val="24"/>
+        </w:rPr>
+        <w:t>iggestServer method.</w:t>
+      </w:r>
+      <w:r>
+        <w:rPr>
+          <w:bCs/>
+          <w:sz w:val="24"/>
+          <w:szCs w:val="24"/>
+        </w:rPr>
+        <w:t xml:space="preserve"> This method loops through the available servers and compares core counts until it is left </w:t>
+      </w:r>
+      <w:r>
+        <w:rPr>
+          <w:bCs/>
+          <w:sz w:val="24"/>
+          <w:szCs w:val="24"/>
+        </w:rPr>
+        <w:t>with the largest as a result.</w:t>
+      </w:r>
+      <w:r>
+        <w:rPr>
+          <w:bCs/>
+          <w:sz w:val="24"/>
+          <w:szCs w:val="24"/>
+        </w:rPr>
+        <w:t xml:space="preserve"> </w:t>
+      </w:r>
+      <w:r>
+        <w:rPr>
+          <w:bCs/>
+          <w:sz w:val="24"/>
+          <w:szCs w:val="24"/>
+        </w:rPr>
+        <w:t>Server information is stored in an array list, with each node housing an array with indices 0-6 each containing an attribute of 1 server (each node is basically a server).</w:t>
+      </w:r>
+      <w:r>
+        <w:rPr>
+          <w:bCs/>
+          <w:sz w:val="24"/>
+          <w:szCs w:val="24"/>
+        </w:rPr>
+        <w:t xml:space="preserve"> </w:t>
+      </w:r>
+      <w:r>
+        <w:rPr>
+          <w:bCs/>
+          <w:sz w:val="24"/>
+          <w:szCs w:val="24"/>
+        </w:rPr>
+        <w:t xml:space="preserve"> </w:t>
+      </w:r>
+      <w:r>
+        <w:rPr>
+          <w:bCs/>
+          <w:sz w:val="24"/>
+          <w:szCs w:val="24"/>
+        </w:rPr>
+        <w:t>Once</w:t>
+      </w:r>
+      <w:r>
+        <w:rPr>
+          <w:bCs/>
+          <w:sz w:val="24"/>
+          <w:szCs w:val="24"/>
+        </w:rPr>
+        <w:t xml:space="preserve"> the biggest server is</w:t>
+      </w:r>
+      <w:r>
+        <w:rPr>
+          <w:bCs/>
+          <w:sz w:val="24"/>
+          <w:szCs w:val="24"/>
+        </w:rPr>
+        <w:t xml:space="preserve"> identified</w:t>
+      </w:r>
+      <w:r>
+        <w:rPr>
+          <w:bCs/>
+          <w:sz w:val="24"/>
+          <w:szCs w:val="24"/>
+        </w:rPr>
+        <w:t xml:space="preserve">, a biggest server message is </w:t>
+      </w:r>
+      <w:r>
+        <w:rPr>
+          <w:bCs/>
+          <w:sz w:val="24"/>
+          <w:szCs w:val="24"/>
+        </w:rPr>
+        <w:t>created,</w:t>
+      </w:r>
+      <w:r>
+        <w:rPr>
+          <w:bCs/>
+          <w:sz w:val="24"/>
+          <w:szCs w:val="24"/>
+        </w:rPr>
+        <w:t xml:space="preserve"> and the job is scheduled</w:t>
+      </w:r>
+      <w:r>
+        <w:rPr>
+          <w:bCs/>
+          <w:sz w:val="24"/>
+          <w:szCs w:val="24"/>
+        </w:rPr>
+        <w:t xml:space="preserve"> on that server.</w:t>
+      </w:r>
+      <w:r>
+        <w:rPr>
+          <w:bCs/>
+          <w:sz w:val="24"/>
+          <w:szCs w:val="24"/>
+        </w:rPr>
+        <w:t xml:space="preserve"> The server will then either send </w:t>
+      </w:r>
+      <w:r>
+        <w:rPr>
+          <w:bCs/>
+          <w:sz w:val="24"/>
+          <w:szCs w:val="24"/>
+        </w:rPr>
+        <w:t>information on the last job completed, a new job for scheduling or ‘NONE’ which indicates there are no more jobs left to be scheduled.</w:t>
+      </w:r>
+      <w:r>
+        <w:rPr>
+          <w:bCs/>
+          <w:sz w:val="24"/>
+          <w:szCs w:val="24"/>
+        </w:rPr>
+        <w:t xml:space="preserve"> </w:t>
+      </w:r>
+      <w:r>
+        <w:rPr>
+          <w:bCs/>
+          <w:sz w:val="24"/>
+          <w:szCs w:val="24"/>
+        </w:rPr>
+        <w:t>When there are no more jobs to be scheduled the loop end</w:t>
+      </w:r>
+      <w:r>
+        <w:rPr>
+          <w:bCs/>
+          <w:sz w:val="24"/>
+          <w:szCs w:val="24"/>
+        </w:rPr>
+        <w:t>s</w:t>
+      </w:r>
+      <w:r>
+        <w:rPr>
+          <w:bCs/>
+          <w:sz w:val="24"/>
+          <w:szCs w:val="24"/>
+        </w:rPr>
+        <w:t xml:space="preserve"> and </w:t>
+      </w:r>
+      <w:r>
+        <w:rPr>
+          <w:bCs/>
+          <w:sz w:val="24"/>
+          <w:szCs w:val="24"/>
+        </w:rPr>
+        <w:t xml:space="preserve">the client initiates a </w:t>
+      </w:r>
+      <w:r>
+        <w:rPr>
+          <w:bCs/>
+          <w:sz w:val="24"/>
+          <w:szCs w:val="24"/>
+        </w:rPr>
+        <w:t>quit</w:t>
+      </w:r>
+      <w:r>
+        <w:rPr>
+          <w:bCs/>
+          <w:sz w:val="24"/>
+          <w:szCs w:val="24"/>
+        </w:rPr>
+        <w:t xml:space="preserve"> request</w:t>
+      </w:r>
+      <w:r>
+        <w:rPr>
+          <w:bCs/>
+          <w:sz w:val="24"/>
+          <w:szCs w:val="24"/>
+        </w:rPr>
+        <w:t xml:space="preserve"> with the server.</w:t>
+      </w:r>
+      <w:r>
+        <w:rPr>
+          <w:bCs/>
+          <w:sz w:val="24"/>
+          <w:szCs w:val="24"/>
+        </w:rPr>
+        <w:t xml:space="preserve"> </w:t>
+      </w:r>
+      <w:r>
+        <w:rPr>
+          <w:bCs/>
+          <w:sz w:val="24"/>
+          <w:szCs w:val="24"/>
+        </w:rPr>
+        <w:t xml:space="preserve"> </w:t>
+      </w:r>
+      <w:r>
+        <w:rPr>
+          <w:bCs/>
+          <w:sz w:val="24"/>
+          <w:szCs w:val="24"/>
+        </w:rPr>
+        <w:t xml:space="preserve"> </w:t>
       </w:r>
       <w:r>
         <w:rPr>

</xml_diff>

<commit_message>
Final additions to report
More may be added by team mates
</commit_message>
<xml_diff>
--- a/Report/Report.docx
+++ b/Report/Report.docx
@@ -1,6 +1,6 @@
 
 <file path=word/document.xml><?xml version="1.0" encoding="utf-8"?>
-<w:document xmlns:wpc="http://schemas.microsoft.com/office/word/2010/wordprocessingCanvas" xmlns:cx="http://schemas.microsoft.com/office/drawing/2014/chartex" xmlns:cx1="http://schemas.microsoft.com/office/drawing/2015/9/8/chartex" xmlns:cx2="http://schemas.microsoft.com/office/drawing/2015/10/21/chartex" xmlns:cx3="http://schemas.microsoft.com/office/drawing/2016/5/9/chartex" xmlns:cx4="http://schemas.microsoft.com/office/drawing/2016/5/10/chartex" xmlns:cx5="http://schemas.microsoft.com/office/drawing/2016/5/11/chartex" xmlns:cx6="http://schemas.microsoft.com/office/drawing/2016/5/12/chartex" xmlns:cx7="http://schemas.microsoft.com/office/drawing/2016/5/13/chartex" xmlns:cx8="http://schemas.microsoft.com/office/drawing/2016/5/14/chartex" xmlns:mc="http://schemas.openxmlformats.org/markup-compatibility/2006" xmlns:aink="http://schemas.microsoft.com/office/drawing/2016/ink" xmlns:am3d="http://schemas.microsoft.com/office/drawing/2017/model3d" xmlns:o="urn:schemas-microsoft-com:office:office" xmlns:r="http://schemas.openxmlformats.org/officeDocument/2006/relationships" xmlns:m="http://schemas.openxmlformats.org/officeDocument/2006/math" xmlns:v="urn:schemas-microsoft-com:vml" xmlns:wp14="http://schemas.microsoft.com/office/word/2010/wordprocessingDrawing" xmlns:wp="http://schemas.openxmlformats.org/drawingml/2006/wordprocessingDrawing" xmlns:w10="urn:schemas-microsoft-com:office:word" xmlns:w="http://schemas.openxmlformats.org/wordprocessingml/2006/main" xmlns:w14="http://schemas.microsoft.com/office/word/2010/wordml" xmlns:w15="http://schemas.microsoft.com/office/word/2012/wordml" xmlns:w16cex="http://schemas.microsoft.com/office/word/2018/wordml/cex" xmlns:w16cid="http://schemas.microsoft.com/office/word/2016/wordml/cid" xmlns:w16="http://schemas.microsoft.com/office/word/2018/wordml" xmlns:w16se="http://schemas.microsoft.com/office/word/2015/wordml/symex" xmlns:wpg="http://schemas.microsoft.com/office/word/2010/wordprocessingGroup" xmlns:wpi="http://schemas.microsoft.com/office/word/2010/wordprocessingInk" xmlns:wne="http://schemas.microsoft.com/office/word/2006/wordml" xmlns:wps="http://schemas.microsoft.com/office/word/2010/wordprocessingShape" mc:Ignorable="w14 w15 w16se w16cid w16 w16cex wp14">
+<w:document xmlns:wpc="http://schemas.microsoft.com/office/word/2010/wordprocessingCanvas" xmlns:cx="http://schemas.microsoft.com/office/drawing/2014/chartex" xmlns:cx1="http://schemas.microsoft.com/office/drawing/2015/9/8/chartex" xmlns:cx2="http://schemas.microsoft.com/office/drawing/2015/10/21/chartex" xmlns:cx3="http://schemas.microsoft.com/office/drawing/2016/5/9/chartex" xmlns:cx4="http://schemas.microsoft.com/office/drawing/2016/5/10/chartex" xmlns:cx5="http://schemas.microsoft.com/office/drawing/2016/5/11/chartex" xmlns:cx6="http://schemas.microsoft.com/office/drawing/2016/5/12/chartex" xmlns:cx7="http://schemas.microsoft.com/office/drawing/2016/5/13/chartex" xmlns:cx8="http://schemas.microsoft.com/office/drawing/2016/5/14/chartex" xmlns:mc="http://schemas.openxmlformats.org/markup-compatibility/2006" xmlns:aink="http://schemas.microsoft.com/office/drawing/2016/ink" xmlns:am3d="http://schemas.microsoft.com/office/drawing/2017/model3d" xmlns:o="urn:schemas-microsoft-com:office:office" xmlns:r="http://schemas.openxmlformats.org/officeDocument/2006/relationships" xmlns:m="http://schemas.openxmlformats.org/officeDocument/2006/math" xmlns:v="urn:schemas-microsoft-com:vml" xmlns:wp14="http://schemas.microsoft.com/office/word/2010/wordprocessingDrawing" xmlns:wp="http://schemas.openxmlformats.org/drawingml/2006/wordprocessingDrawing" xmlns:w10="urn:schemas-microsoft-com:office:word" xmlns:w="http://schemas.openxmlformats.org/wordprocessingml/2006/main" xmlns:w14="http://schemas.microsoft.com/office/word/2010/wordml" xmlns:w15="http://schemas.microsoft.com/office/word/2012/wordml" xmlns:w16cex="http://schemas.microsoft.com/office/word/2018/wordml/cex" xmlns:w16cid="http://schemas.microsoft.com/office/word/2016/wordml/cid" xmlns:w16="http://schemas.microsoft.com/office/word/2018/wordml" xmlns:w16sdtdh="http://schemas.microsoft.com/office/word/2020/wordml/sdtdatahash" xmlns:w16se="http://schemas.microsoft.com/office/word/2015/wordml/symex" xmlns:wpg="http://schemas.microsoft.com/office/word/2010/wordprocessingGroup" xmlns:wpi="http://schemas.microsoft.com/office/word/2010/wordprocessingInk" xmlns:wne="http://schemas.microsoft.com/office/word/2006/wordml" xmlns:wps="http://schemas.microsoft.com/office/word/2010/wordprocessingShape" mc:Ignorable="w14 w15 w16se w16cid w16 w16cex w16sdtdh wp14">
   <w:body>
     <w:p>
       <w:pPr>
@@ -376,7 +376,23 @@
           <w:sz w:val="24"/>
           <w:szCs w:val="24"/>
         </w:rPr>
-        <w:t>in a Github repository where all team members c</w:t>
+        <w:t xml:space="preserve">in a </w:t>
+      </w:r>
+      <w:proofErr w:type="spellStart"/>
+      <w:r>
+        <w:rPr>
+          <w:sz w:val="24"/>
+          <w:szCs w:val="24"/>
+        </w:rPr>
+        <w:t>Github</w:t>
+      </w:r>
+      <w:proofErr w:type="spellEnd"/>
+      <w:r>
+        <w:rPr>
+          <w:sz w:val="24"/>
+          <w:szCs w:val="24"/>
+        </w:rPr>
+        <w:t xml:space="preserve"> repository where all team members c</w:t>
       </w:r>
       <w:r>
         <w:rPr>
@@ -614,7 +630,43 @@
           <w:sz w:val="24"/>
           <w:szCs w:val="24"/>
         </w:rPr>
-        <w:t>C(lient) sends HELO to S(erver)</w:t>
+        <w:t>C(</w:t>
+      </w:r>
+      <w:proofErr w:type="spellStart"/>
+      <w:r>
+        <w:rPr>
+          <w:bCs/>
+          <w:sz w:val="24"/>
+          <w:szCs w:val="24"/>
+        </w:rPr>
+        <w:t>lient</w:t>
+      </w:r>
+      <w:proofErr w:type="spellEnd"/>
+      <w:r>
+        <w:rPr>
+          <w:bCs/>
+          <w:sz w:val="24"/>
+          <w:szCs w:val="24"/>
+        </w:rPr>
+        <w:t>) sends HELO to S(</w:t>
+      </w:r>
+      <w:proofErr w:type="spellStart"/>
+      <w:r>
+        <w:rPr>
+          <w:bCs/>
+          <w:sz w:val="24"/>
+          <w:szCs w:val="24"/>
+        </w:rPr>
+        <w:t>erver</w:t>
+      </w:r>
+      <w:proofErr w:type="spellEnd"/>
+      <w:r>
+        <w:rPr>
+          <w:bCs/>
+          <w:sz w:val="24"/>
+          <w:szCs w:val="24"/>
+        </w:rPr>
+        <w:t>)</w:t>
       </w:r>
       <w:r>
         <w:rPr>
@@ -1426,7 +1478,25 @@
           <w:sz w:val="24"/>
           <w:szCs w:val="24"/>
         </w:rPr>
-        <w:t>The allToLargest class</w:t>
+        <w:t xml:space="preserve">The </w:t>
+      </w:r>
+      <w:proofErr w:type="spellStart"/>
+      <w:r>
+        <w:rPr>
+          <w:bCs/>
+          <w:sz w:val="24"/>
+          <w:szCs w:val="24"/>
+        </w:rPr>
+        <w:t>allToLargest</w:t>
+      </w:r>
+      <w:proofErr w:type="spellEnd"/>
+      <w:r>
+        <w:rPr>
+          <w:bCs/>
+          <w:sz w:val="24"/>
+          <w:szCs w:val="24"/>
+        </w:rPr>
+        <w:t xml:space="preserve"> class</w:t>
       </w:r>
     </w:p>
     <w:p>
@@ -1495,7 +1565,43 @@
           <w:sz w:val="24"/>
           <w:szCs w:val="24"/>
         </w:rPr>
-        <w:t>pler referencing in the allToLargest class. allToLargest is where the exchange between client and server happens as well as the largest server algorithm.</w:t>
+        <w:t xml:space="preserve">pler referencing in the </w:t>
+      </w:r>
+      <w:proofErr w:type="spellStart"/>
+      <w:r>
+        <w:rPr>
+          <w:bCs/>
+          <w:sz w:val="24"/>
+          <w:szCs w:val="24"/>
+        </w:rPr>
+        <w:t>allToLargest</w:t>
+      </w:r>
+      <w:proofErr w:type="spellEnd"/>
+      <w:r>
+        <w:rPr>
+          <w:bCs/>
+          <w:sz w:val="24"/>
+          <w:szCs w:val="24"/>
+        </w:rPr>
+        <w:t xml:space="preserve"> class. </w:t>
+      </w:r>
+      <w:proofErr w:type="spellStart"/>
+      <w:r>
+        <w:rPr>
+          <w:bCs/>
+          <w:sz w:val="24"/>
+          <w:szCs w:val="24"/>
+        </w:rPr>
+        <w:t>allToLargest</w:t>
+      </w:r>
+      <w:proofErr w:type="spellEnd"/>
+      <w:r>
+        <w:rPr>
+          <w:bCs/>
+          <w:sz w:val="24"/>
+          <w:szCs w:val="24"/>
+        </w:rPr>
+        <w:t xml:space="preserve"> is where the exchange between client and server happens as well as the largest server algorithm.</w:t>
       </w:r>
       <w:r>
         <w:rPr>
@@ -1712,7 +1818,25 @@
           <w:sz w:val="24"/>
           <w:szCs w:val="24"/>
         </w:rPr>
-        <w:t xml:space="preserve">Utilizing Github </w:t>
+        <w:t xml:space="preserve">Utilizing </w:t>
+      </w:r>
+      <w:proofErr w:type="spellStart"/>
+      <w:r>
+        <w:rPr>
+          <w:bCs/>
+          <w:sz w:val="24"/>
+          <w:szCs w:val="24"/>
+        </w:rPr>
+        <w:t>Github</w:t>
+      </w:r>
+      <w:proofErr w:type="spellEnd"/>
+      <w:r>
+        <w:rPr>
+          <w:bCs/>
+          <w:sz w:val="24"/>
+          <w:szCs w:val="24"/>
+        </w:rPr>
+        <w:t xml:space="preserve"> </w:t>
       </w:r>
       <w:r>
         <w:rPr>
@@ -1728,8 +1852,16 @@
           <w:sz w:val="24"/>
           <w:szCs w:val="24"/>
         </w:rPr>
+        <w:t xml:space="preserve">easily store and update our project while keeping records of each team members </w:t>
+      </w:r>
+      <w:r>
+        <w:rPr>
+          <w:bCs/>
+          <w:sz w:val="24"/>
+          <w:szCs w:val="24"/>
+        </w:rPr>
         <w:lastRenderedPageBreak/>
-        <w:t>easily store and update our project while keeping records of each team members contributions</w:t>
+        <w:t>contributions</w:t>
       </w:r>
       <w:r>
         <w:rPr>
@@ -1739,6 +1871,62 @@
         </w:rPr>
         <w:t>.</w:t>
       </w:r>
+      <w:r>
+        <w:rPr>
+          <w:bCs/>
+          <w:sz w:val="24"/>
+          <w:szCs w:val="24"/>
+        </w:rPr>
+        <w:t xml:space="preserve"> Another consideration was </w:t>
+      </w:r>
+      <w:r>
+        <w:rPr>
+          <w:bCs/>
+          <w:sz w:val="24"/>
+          <w:szCs w:val="24"/>
+        </w:rPr>
+        <w:t xml:space="preserve">the fact that all 3 of us would be </w:t>
+      </w:r>
+      <w:r>
+        <w:rPr>
+          <w:bCs/>
+          <w:sz w:val="24"/>
+          <w:szCs w:val="24"/>
+        </w:rPr>
+        <w:t xml:space="preserve">working on the same code which </w:t>
+      </w:r>
+      <w:r>
+        <w:rPr>
+          <w:bCs/>
+          <w:sz w:val="24"/>
+          <w:szCs w:val="24"/>
+        </w:rPr>
+        <w:t xml:space="preserve">could create compatibility issues </w:t>
+      </w:r>
+      <w:r>
+        <w:rPr>
+          <w:bCs/>
+          <w:sz w:val="24"/>
+          <w:szCs w:val="24"/>
+        </w:rPr>
+        <w:t xml:space="preserve">where each of us have slightly different methods of achieving the same goal. This resulted in </w:t>
+      </w:r>
+      <w:r>
+        <w:rPr>
+          <w:bCs/>
+          <w:sz w:val="24"/>
+          <w:szCs w:val="24"/>
+        </w:rPr>
+        <w:t>the code being restructured multiple times to</w:t>
+      </w:r>
+      <w:r>
+        <w:rPr>
+          <w:bCs/>
+          <w:sz w:val="24"/>
+          <w:szCs w:val="24"/>
+        </w:rPr>
+        <w:t xml:space="preserve"> allow it to operate effectively and as intended.</w:t>
+      </w:r>
     </w:p>
     <w:p>
       <w:pPr>
@@ -1794,7 +1982,25 @@
           <w:sz w:val="24"/>
           <w:szCs w:val="24"/>
         </w:rPr>
-        <w:t xml:space="preserve">the allToLargest class. It stores the </w:t>
+        <w:t xml:space="preserve">the </w:t>
+      </w:r>
+      <w:proofErr w:type="spellStart"/>
+      <w:r>
+        <w:rPr>
+          <w:bCs/>
+          <w:sz w:val="24"/>
+          <w:szCs w:val="24"/>
+        </w:rPr>
+        <w:t>allToLargest</w:t>
+      </w:r>
+      <w:proofErr w:type="spellEnd"/>
+      <w:r>
+        <w:rPr>
+          <w:bCs/>
+          <w:sz w:val="24"/>
+          <w:szCs w:val="24"/>
+        </w:rPr>
+        <w:t xml:space="preserve"> class. It stores the </w:t>
       </w:r>
       <w:r>
         <w:rPr>
@@ -1858,7 +2064,25 @@
           <w:sz w:val="24"/>
           <w:szCs w:val="24"/>
         </w:rPr>
-        <w:t xml:space="preserve">To identify the biggest server the allToLargest class uses a for loop to </w:t>
+        <w:t xml:space="preserve">To identify the biggest server the </w:t>
+      </w:r>
+      <w:proofErr w:type="spellStart"/>
+      <w:r>
+        <w:rPr>
+          <w:bCs/>
+          <w:sz w:val="24"/>
+          <w:szCs w:val="24"/>
+        </w:rPr>
+        <w:t>allToLargest</w:t>
+      </w:r>
+      <w:proofErr w:type="spellEnd"/>
+      <w:r>
+        <w:rPr>
+          <w:bCs/>
+          <w:sz w:val="24"/>
+          <w:szCs w:val="24"/>
+        </w:rPr>
+        <w:t xml:space="preserve"> class uses a for loop to </w:t>
       </w:r>
       <w:r>
         <w:rPr>
@@ -1970,7 +2194,25 @@
           <w:sz w:val="24"/>
           <w:szCs w:val="24"/>
         </w:rPr>
-        <w:t>utilized in the allToLargest class.</w:t>
+        <w:t xml:space="preserve">utilized in the </w:t>
+      </w:r>
+      <w:proofErr w:type="spellStart"/>
+      <w:r>
+        <w:rPr>
+          <w:bCs/>
+          <w:sz w:val="24"/>
+          <w:szCs w:val="24"/>
+        </w:rPr>
+        <w:t>allToLargest</w:t>
+      </w:r>
+      <w:proofErr w:type="spellEnd"/>
+      <w:r>
+        <w:rPr>
+          <w:bCs/>
+          <w:sz w:val="24"/>
+          <w:szCs w:val="24"/>
+        </w:rPr>
+        <w:t xml:space="preserve"> class.</w:t>
       </w:r>
       <w:r>
         <w:rPr>
@@ -1994,7 +2236,25 @@
           <w:sz w:val="24"/>
           <w:szCs w:val="24"/>
         </w:rPr>
-        <w:t xml:space="preserve">The allToLargest class itself communicates </w:t>
+        <w:t xml:space="preserve">The </w:t>
+      </w:r>
+      <w:proofErr w:type="spellStart"/>
+      <w:r>
+        <w:rPr>
+          <w:bCs/>
+          <w:sz w:val="24"/>
+          <w:szCs w:val="24"/>
+        </w:rPr>
+        <w:t>allToLargest</w:t>
+      </w:r>
+      <w:proofErr w:type="spellEnd"/>
+      <w:r>
+        <w:rPr>
+          <w:bCs/>
+          <w:sz w:val="24"/>
+          <w:szCs w:val="24"/>
+        </w:rPr>
+        <w:t xml:space="preserve"> class itself communicates </w:t>
       </w:r>
       <w:r>
         <w:rPr>
@@ -2070,7 +2330,25 @@
           <w:sz w:val="24"/>
           <w:szCs w:val="24"/>
         </w:rPr>
-        <w:t>the majority of the allToLargest class</w:t>
+        <w:t xml:space="preserve">the majority of the </w:t>
+      </w:r>
+      <w:proofErr w:type="spellStart"/>
+      <w:r>
+        <w:rPr>
+          <w:bCs/>
+          <w:sz w:val="24"/>
+          <w:szCs w:val="24"/>
+        </w:rPr>
+        <w:t>allToLargest</w:t>
+      </w:r>
+      <w:proofErr w:type="spellEnd"/>
+      <w:r>
+        <w:rPr>
+          <w:bCs/>
+          <w:sz w:val="24"/>
+          <w:szCs w:val="24"/>
+        </w:rPr>
+        <w:t xml:space="preserve"> class</w:t>
       </w:r>
       <w:r>
         <w:rPr>
@@ -2481,13 +2759,23 @@
         </w:rPr>
         <w:t xml:space="preserve"> and are retrieved by the </w:t>
       </w:r>
-      <w:r>
-        <w:rPr>
-          <w:bCs/>
-          <w:sz w:val="24"/>
-          <w:szCs w:val="24"/>
-        </w:rPr>
-        <w:t>extractJobInfo method</w:t>
+      <w:proofErr w:type="spellStart"/>
+      <w:r>
+        <w:rPr>
+          <w:bCs/>
+          <w:sz w:val="24"/>
+          <w:szCs w:val="24"/>
+        </w:rPr>
+        <w:t>extractJobInfo</w:t>
+      </w:r>
+      <w:proofErr w:type="spellEnd"/>
+      <w:r>
+        <w:rPr>
+          <w:bCs/>
+          <w:sz w:val="24"/>
+          <w:szCs w:val="24"/>
+        </w:rPr>
+        <w:t xml:space="preserve"> method</w:t>
       </w:r>
       <w:r>
         <w:rPr>
@@ -2537,13 +2825,23 @@
         </w:rPr>
         <w:t xml:space="preserve"> </w:t>
       </w:r>
-      <w:r>
-        <w:rPr>
-          <w:bCs/>
-          <w:sz w:val="24"/>
-          <w:szCs w:val="24"/>
-        </w:rPr>
-        <w:t>populateServerList method</w:t>
+      <w:proofErr w:type="spellStart"/>
+      <w:r>
+        <w:rPr>
+          <w:bCs/>
+          <w:sz w:val="24"/>
+          <w:szCs w:val="24"/>
+        </w:rPr>
+        <w:t>populateServerList</w:t>
+      </w:r>
+      <w:proofErr w:type="spellEnd"/>
+      <w:r>
+        <w:rPr>
+          <w:bCs/>
+          <w:sz w:val="24"/>
+          <w:szCs w:val="24"/>
+        </w:rPr>
+        <w:t xml:space="preserve"> method</w:t>
       </w:r>
       <w:r>
         <w:rPr>
@@ -2593,6 +2891,7 @@
         </w:rPr>
         <w:t xml:space="preserve"> </w:t>
       </w:r>
+      <w:proofErr w:type="spellStart"/>
       <w:r>
         <w:rPr>
           <w:bCs/>
@@ -2607,7 +2906,16 @@
           <w:sz w:val="24"/>
           <w:szCs w:val="24"/>
         </w:rPr>
-        <w:t>iggestServer method.</w:t>
+        <w:t>iggestServer</w:t>
+      </w:r>
+      <w:proofErr w:type="spellEnd"/>
+      <w:r>
+        <w:rPr>
+          <w:bCs/>
+          <w:sz w:val="24"/>
+          <w:szCs w:val="24"/>
+        </w:rPr>
+        <w:t xml:space="preserve"> method.</w:t>
       </w:r>
       <w:r>
         <w:rPr>
@@ -2792,6 +3100,135 @@
           <w:szCs w:val="24"/>
         </w:rPr>
         <w:t xml:space="preserve"> with the server.</w:t>
+      </w:r>
+    </w:p>
+    <w:p>
+      <w:pPr>
+        <w:rPr>
+          <w:bCs/>
+          <w:sz w:val="24"/>
+          <w:szCs w:val="24"/>
+        </w:rPr>
+      </w:pPr>
+      <w:r>
+        <w:rPr>
+          <w:bCs/>
+          <w:sz w:val="24"/>
+          <w:szCs w:val="24"/>
+        </w:rPr>
+        <w:t xml:space="preserve">As we progressed </w:t>
+      </w:r>
+      <w:r>
+        <w:rPr>
+          <w:bCs/>
+          <w:sz w:val="24"/>
+          <w:szCs w:val="24"/>
+        </w:rPr>
+        <w:t xml:space="preserve">more functions of the code were </w:t>
+      </w:r>
+      <w:r>
+        <w:rPr>
+          <w:bCs/>
+          <w:sz w:val="24"/>
+          <w:szCs w:val="24"/>
+        </w:rPr>
+        <w:t xml:space="preserve">turned into methods such as </w:t>
+      </w:r>
+      <w:r>
+        <w:rPr>
+          <w:bCs/>
+          <w:sz w:val="24"/>
+          <w:szCs w:val="24"/>
+        </w:rPr>
+        <w:t xml:space="preserve">the sending and reading of messages from the server and </w:t>
+      </w:r>
+      <w:r>
+        <w:rPr>
+          <w:bCs/>
+          <w:sz w:val="24"/>
+          <w:szCs w:val="24"/>
+        </w:rPr>
+        <w:t xml:space="preserve">the process of the initial handshake and exiting process. </w:t>
+      </w:r>
+      <w:r>
+        <w:rPr>
+          <w:bCs/>
+          <w:sz w:val="24"/>
+          <w:szCs w:val="24"/>
+        </w:rPr>
+        <w:t xml:space="preserve">Techniques such as </w:t>
+      </w:r>
+      <w:r>
+        <w:rPr>
+          <w:bCs/>
+          <w:sz w:val="24"/>
+          <w:szCs w:val="24"/>
+        </w:rPr>
+        <w:t>loops, lists</w:t>
+      </w:r>
+      <w:r>
+        <w:rPr>
+          <w:bCs/>
+          <w:sz w:val="24"/>
+          <w:szCs w:val="24"/>
+        </w:rPr>
+        <w:t xml:space="preserve">, </w:t>
+      </w:r>
+      <w:r>
+        <w:rPr>
+          <w:bCs/>
+          <w:sz w:val="24"/>
+          <w:szCs w:val="24"/>
+        </w:rPr>
+        <w:t>print statements</w:t>
+      </w:r>
+      <w:r>
+        <w:rPr>
+          <w:bCs/>
+          <w:sz w:val="24"/>
+          <w:szCs w:val="24"/>
+        </w:rPr>
+        <w:t xml:space="preserve"> and try catch blocks</w:t>
+      </w:r>
+      <w:r>
+        <w:rPr>
+          <w:bCs/>
+          <w:sz w:val="24"/>
+          <w:szCs w:val="24"/>
+        </w:rPr>
+        <w:t xml:space="preserve"> were utilized throughout the code to ensure it would </w:t>
+      </w:r>
+      <w:r>
+        <w:rPr>
+          <w:bCs/>
+          <w:sz w:val="24"/>
+          <w:szCs w:val="24"/>
+        </w:rPr>
+        <w:t>run effectively and provide feedback on its operation through messages to the console</w:t>
+      </w:r>
+      <w:r>
+        <w:rPr>
+          <w:bCs/>
+          <w:sz w:val="24"/>
+          <w:szCs w:val="24"/>
+        </w:rPr>
+        <w:t xml:space="preserve"> as well as error handling</w:t>
+      </w:r>
+      <w:r>
+        <w:rPr>
+          <w:bCs/>
+          <w:sz w:val="24"/>
+          <w:szCs w:val="24"/>
+        </w:rPr>
+        <w:t>.</w:t>
+      </w:r>
+      <w:r>
+        <w:rPr>
+          <w:bCs/>
+          <w:sz w:val="24"/>
+          <w:szCs w:val="24"/>
+        </w:rPr>
+        <w:t xml:space="preserve"> </w:t>
       </w:r>
       <w:r>
         <w:rPr>
@@ -2850,6 +3287,7 @@
           <w:sz w:val="28"/>
           <w:szCs w:val="28"/>
         </w:rPr>
+        <w:lastRenderedPageBreak/>
         <w:t>References:</w:t>
       </w:r>
     </w:p>
@@ -2899,7 +3337,7 @@
 </file>
 
 <file path=word/endnotes.xml><?xml version="1.0" encoding="utf-8"?>
-<w:endnotes xmlns:wpc="http://schemas.microsoft.com/office/word/2010/wordprocessingCanvas" xmlns:cx="http://schemas.microsoft.com/office/drawing/2014/chartex" xmlns:cx1="http://schemas.microsoft.com/office/drawing/2015/9/8/chartex" xmlns:cx2="http://schemas.microsoft.com/office/drawing/2015/10/21/chartex" xmlns:cx3="http://schemas.microsoft.com/office/drawing/2016/5/9/chartex" xmlns:cx4="http://schemas.microsoft.com/office/drawing/2016/5/10/chartex" xmlns:cx5="http://schemas.microsoft.com/office/drawing/2016/5/11/chartex" xmlns:cx6="http://schemas.microsoft.com/office/drawing/2016/5/12/chartex" xmlns:cx7="http://schemas.microsoft.com/office/drawing/2016/5/13/chartex" xmlns:cx8="http://schemas.microsoft.com/office/drawing/2016/5/14/chartex" xmlns:mc="http://schemas.openxmlformats.org/markup-compatibility/2006" xmlns:aink="http://schemas.microsoft.com/office/drawing/2016/ink" xmlns:am3d="http://schemas.microsoft.com/office/drawing/2017/model3d" xmlns:o="urn:schemas-microsoft-com:office:office" xmlns:r="http://schemas.openxmlformats.org/officeDocument/2006/relationships" xmlns:m="http://schemas.openxmlformats.org/officeDocument/2006/math" xmlns:v="urn:schemas-microsoft-com:vml" xmlns:wp14="http://schemas.microsoft.com/office/word/2010/wordprocessingDrawing" xmlns:wp="http://schemas.openxmlformats.org/drawingml/2006/wordprocessingDrawing" xmlns:w10="urn:schemas-microsoft-com:office:word" xmlns:w="http://schemas.openxmlformats.org/wordprocessingml/2006/main" xmlns:w14="http://schemas.microsoft.com/office/word/2010/wordml" xmlns:w15="http://schemas.microsoft.com/office/word/2012/wordml" xmlns:w16cex="http://schemas.microsoft.com/office/word/2018/wordml/cex" xmlns:w16cid="http://schemas.microsoft.com/office/word/2016/wordml/cid" xmlns:w16="http://schemas.microsoft.com/office/word/2018/wordml" xmlns:w16se="http://schemas.microsoft.com/office/word/2015/wordml/symex" xmlns:wpg="http://schemas.microsoft.com/office/word/2010/wordprocessingGroup" xmlns:wpi="http://schemas.microsoft.com/office/word/2010/wordprocessingInk" xmlns:wne="http://schemas.microsoft.com/office/word/2006/wordml" xmlns:wps="http://schemas.microsoft.com/office/word/2010/wordprocessingShape" mc:Ignorable="w14 w15 w16se w16cid w16 w16cex wp14">
+<w:endnotes xmlns:wpc="http://schemas.microsoft.com/office/word/2010/wordprocessingCanvas" xmlns:cx="http://schemas.microsoft.com/office/drawing/2014/chartex" xmlns:cx1="http://schemas.microsoft.com/office/drawing/2015/9/8/chartex" xmlns:cx2="http://schemas.microsoft.com/office/drawing/2015/10/21/chartex" xmlns:cx3="http://schemas.microsoft.com/office/drawing/2016/5/9/chartex" xmlns:cx4="http://schemas.microsoft.com/office/drawing/2016/5/10/chartex" xmlns:cx5="http://schemas.microsoft.com/office/drawing/2016/5/11/chartex" xmlns:cx6="http://schemas.microsoft.com/office/drawing/2016/5/12/chartex" xmlns:cx7="http://schemas.microsoft.com/office/drawing/2016/5/13/chartex" xmlns:cx8="http://schemas.microsoft.com/office/drawing/2016/5/14/chartex" xmlns:mc="http://schemas.openxmlformats.org/markup-compatibility/2006" xmlns:aink="http://schemas.microsoft.com/office/drawing/2016/ink" xmlns:am3d="http://schemas.microsoft.com/office/drawing/2017/model3d" xmlns:o="urn:schemas-microsoft-com:office:office" xmlns:r="http://schemas.openxmlformats.org/officeDocument/2006/relationships" xmlns:m="http://schemas.openxmlformats.org/officeDocument/2006/math" xmlns:v="urn:schemas-microsoft-com:vml" xmlns:wp14="http://schemas.microsoft.com/office/word/2010/wordprocessingDrawing" xmlns:wp="http://schemas.openxmlformats.org/drawingml/2006/wordprocessingDrawing" xmlns:w10="urn:schemas-microsoft-com:office:word" xmlns:w="http://schemas.openxmlformats.org/wordprocessingml/2006/main" xmlns:w14="http://schemas.microsoft.com/office/word/2010/wordml" xmlns:w15="http://schemas.microsoft.com/office/word/2012/wordml" xmlns:w16cex="http://schemas.microsoft.com/office/word/2018/wordml/cex" xmlns:w16cid="http://schemas.microsoft.com/office/word/2016/wordml/cid" xmlns:w16="http://schemas.microsoft.com/office/word/2018/wordml" xmlns:w16sdtdh="http://schemas.microsoft.com/office/word/2020/wordml/sdtdatahash" xmlns:w16se="http://schemas.microsoft.com/office/word/2015/wordml/symex" xmlns:wpg="http://schemas.microsoft.com/office/word/2010/wordprocessingGroup" xmlns:wpi="http://schemas.microsoft.com/office/word/2010/wordprocessingInk" xmlns:wne="http://schemas.microsoft.com/office/word/2006/wordml" xmlns:wps="http://schemas.microsoft.com/office/word/2010/wordprocessingShape" mc:Ignorable="w14 w15 w16se w16cid w16 w16cex w16sdtdh wp14">
   <w:endnote w:type="separator" w:id="-1">
     <w:p>
       <w:pPr>
@@ -2924,7 +3362,7 @@
 </file>
 
 <file path=word/footer1.xml><?xml version="1.0" encoding="utf-8"?>
-<w:ftr xmlns:wpc="http://schemas.microsoft.com/office/word/2010/wordprocessingCanvas" xmlns:cx="http://schemas.microsoft.com/office/drawing/2014/chartex" xmlns:cx1="http://schemas.microsoft.com/office/drawing/2015/9/8/chartex" xmlns:cx2="http://schemas.microsoft.com/office/drawing/2015/10/21/chartex" xmlns:cx3="http://schemas.microsoft.com/office/drawing/2016/5/9/chartex" xmlns:cx4="http://schemas.microsoft.com/office/drawing/2016/5/10/chartex" xmlns:cx5="http://schemas.microsoft.com/office/drawing/2016/5/11/chartex" xmlns:cx6="http://schemas.microsoft.com/office/drawing/2016/5/12/chartex" xmlns:cx7="http://schemas.microsoft.com/office/drawing/2016/5/13/chartex" xmlns:cx8="http://schemas.microsoft.com/office/drawing/2016/5/14/chartex" xmlns:mc="http://schemas.openxmlformats.org/markup-compatibility/2006" xmlns:aink="http://schemas.microsoft.com/office/drawing/2016/ink" xmlns:am3d="http://schemas.microsoft.com/office/drawing/2017/model3d" xmlns:o="urn:schemas-microsoft-com:office:office" xmlns:r="http://schemas.openxmlformats.org/officeDocument/2006/relationships" xmlns:m="http://schemas.openxmlformats.org/officeDocument/2006/math" xmlns:v="urn:schemas-microsoft-com:vml" xmlns:wp14="http://schemas.microsoft.com/office/word/2010/wordprocessingDrawing" xmlns:wp="http://schemas.openxmlformats.org/drawingml/2006/wordprocessingDrawing" xmlns:w10="urn:schemas-microsoft-com:office:word" xmlns:w="http://schemas.openxmlformats.org/wordprocessingml/2006/main" xmlns:w14="http://schemas.microsoft.com/office/word/2010/wordml" xmlns:w15="http://schemas.microsoft.com/office/word/2012/wordml" xmlns:w16cex="http://schemas.microsoft.com/office/word/2018/wordml/cex" xmlns:w16cid="http://schemas.microsoft.com/office/word/2016/wordml/cid" xmlns:w16="http://schemas.microsoft.com/office/word/2018/wordml" xmlns:w16se="http://schemas.microsoft.com/office/word/2015/wordml/symex" xmlns:wpg="http://schemas.microsoft.com/office/word/2010/wordprocessingGroup" xmlns:wpi="http://schemas.microsoft.com/office/word/2010/wordprocessingInk" xmlns:wne="http://schemas.microsoft.com/office/word/2006/wordml" xmlns:wps="http://schemas.microsoft.com/office/word/2010/wordprocessingShape" mc:Ignorable="w14 w15 w16se w16cid w16 w16cex wp14">
+<w:ftr xmlns:wpc="http://schemas.microsoft.com/office/word/2010/wordprocessingCanvas" xmlns:cx="http://schemas.microsoft.com/office/drawing/2014/chartex" xmlns:cx1="http://schemas.microsoft.com/office/drawing/2015/9/8/chartex" xmlns:cx2="http://schemas.microsoft.com/office/drawing/2015/10/21/chartex" xmlns:cx3="http://schemas.microsoft.com/office/drawing/2016/5/9/chartex" xmlns:cx4="http://schemas.microsoft.com/office/drawing/2016/5/10/chartex" xmlns:cx5="http://schemas.microsoft.com/office/drawing/2016/5/11/chartex" xmlns:cx6="http://schemas.microsoft.com/office/drawing/2016/5/12/chartex" xmlns:cx7="http://schemas.microsoft.com/office/drawing/2016/5/13/chartex" xmlns:cx8="http://schemas.microsoft.com/office/drawing/2016/5/14/chartex" xmlns:mc="http://schemas.openxmlformats.org/markup-compatibility/2006" xmlns:aink="http://schemas.microsoft.com/office/drawing/2016/ink" xmlns:am3d="http://schemas.microsoft.com/office/drawing/2017/model3d" xmlns:o="urn:schemas-microsoft-com:office:office" xmlns:r="http://schemas.openxmlformats.org/officeDocument/2006/relationships" xmlns:m="http://schemas.openxmlformats.org/officeDocument/2006/math" xmlns:v="urn:schemas-microsoft-com:vml" xmlns:wp14="http://schemas.microsoft.com/office/word/2010/wordprocessingDrawing" xmlns:wp="http://schemas.openxmlformats.org/drawingml/2006/wordprocessingDrawing" xmlns:w10="urn:schemas-microsoft-com:office:word" xmlns:w="http://schemas.openxmlformats.org/wordprocessingml/2006/main" xmlns:w14="http://schemas.microsoft.com/office/word/2010/wordml" xmlns:w15="http://schemas.microsoft.com/office/word/2012/wordml" xmlns:w16cex="http://schemas.microsoft.com/office/word/2018/wordml/cex" xmlns:w16cid="http://schemas.microsoft.com/office/word/2016/wordml/cid" xmlns:w16="http://schemas.microsoft.com/office/word/2018/wordml" xmlns:w16sdtdh="http://schemas.microsoft.com/office/word/2020/wordml/sdtdatahash" xmlns:w16se="http://schemas.microsoft.com/office/word/2015/wordml/symex" xmlns:wpg="http://schemas.microsoft.com/office/word/2010/wordprocessingGroup" xmlns:wpi="http://schemas.microsoft.com/office/word/2010/wordprocessingInk" xmlns:wne="http://schemas.microsoft.com/office/word/2006/wordml" xmlns:wps="http://schemas.microsoft.com/office/word/2010/wordprocessingShape" mc:Ignorable="w14 w15 w16se w16cid w16 w16cex w16sdtdh wp14">
   <w:sdt>
     <w:sdtPr>
       <w:id w:val="-1781177827"/>
@@ -2977,7 +3415,7 @@
 </file>
 
 <file path=word/footnotes.xml><?xml version="1.0" encoding="utf-8"?>
-<w:footnotes xmlns:wpc="http://schemas.microsoft.com/office/word/2010/wordprocessingCanvas" xmlns:cx="http://schemas.microsoft.com/office/drawing/2014/chartex" xmlns:cx1="http://schemas.microsoft.com/office/drawing/2015/9/8/chartex" xmlns:cx2="http://schemas.microsoft.com/office/drawing/2015/10/21/chartex" xmlns:cx3="http://schemas.microsoft.com/office/drawing/2016/5/9/chartex" xmlns:cx4="http://schemas.microsoft.com/office/drawing/2016/5/10/chartex" xmlns:cx5="http://schemas.microsoft.com/office/drawing/2016/5/11/chartex" xmlns:cx6="http://schemas.microsoft.com/office/drawing/2016/5/12/chartex" xmlns:cx7="http://schemas.microsoft.com/office/drawing/2016/5/13/chartex" xmlns:cx8="http://schemas.microsoft.com/office/drawing/2016/5/14/chartex" xmlns:mc="http://schemas.openxmlformats.org/markup-compatibility/2006" xmlns:aink="http://schemas.microsoft.com/office/drawing/2016/ink" xmlns:am3d="http://schemas.microsoft.com/office/drawing/2017/model3d" xmlns:o="urn:schemas-microsoft-com:office:office" xmlns:r="http://schemas.openxmlformats.org/officeDocument/2006/relationships" xmlns:m="http://schemas.openxmlformats.org/officeDocument/2006/math" xmlns:v="urn:schemas-microsoft-com:vml" xmlns:wp14="http://schemas.microsoft.com/office/word/2010/wordprocessingDrawing" xmlns:wp="http://schemas.openxmlformats.org/drawingml/2006/wordprocessingDrawing" xmlns:w10="urn:schemas-microsoft-com:office:word" xmlns:w="http://schemas.openxmlformats.org/wordprocessingml/2006/main" xmlns:w14="http://schemas.microsoft.com/office/word/2010/wordml" xmlns:w15="http://schemas.microsoft.com/office/word/2012/wordml" xmlns:w16cex="http://schemas.microsoft.com/office/word/2018/wordml/cex" xmlns:w16cid="http://schemas.microsoft.com/office/word/2016/wordml/cid" xmlns:w16="http://schemas.microsoft.com/office/word/2018/wordml" xmlns:w16se="http://schemas.microsoft.com/office/word/2015/wordml/symex" xmlns:wpg="http://schemas.microsoft.com/office/word/2010/wordprocessingGroup" xmlns:wpi="http://schemas.microsoft.com/office/word/2010/wordprocessingInk" xmlns:wne="http://schemas.microsoft.com/office/word/2006/wordml" xmlns:wps="http://schemas.microsoft.com/office/word/2010/wordprocessingShape" mc:Ignorable="w14 w15 w16se w16cid w16 w16cex wp14">
+<w:footnotes xmlns:wpc="http://schemas.microsoft.com/office/word/2010/wordprocessingCanvas" xmlns:cx="http://schemas.microsoft.com/office/drawing/2014/chartex" xmlns:cx1="http://schemas.microsoft.com/office/drawing/2015/9/8/chartex" xmlns:cx2="http://schemas.microsoft.com/office/drawing/2015/10/21/chartex" xmlns:cx3="http://schemas.microsoft.com/office/drawing/2016/5/9/chartex" xmlns:cx4="http://schemas.microsoft.com/office/drawing/2016/5/10/chartex" xmlns:cx5="http://schemas.microsoft.com/office/drawing/2016/5/11/chartex" xmlns:cx6="http://schemas.microsoft.com/office/drawing/2016/5/12/chartex" xmlns:cx7="http://schemas.microsoft.com/office/drawing/2016/5/13/chartex" xmlns:cx8="http://schemas.microsoft.com/office/drawing/2016/5/14/chartex" xmlns:mc="http://schemas.openxmlformats.org/markup-compatibility/2006" xmlns:aink="http://schemas.microsoft.com/office/drawing/2016/ink" xmlns:am3d="http://schemas.microsoft.com/office/drawing/2017/model3d" xmlns:o="urn:schemas-microsoft-com:office:office" xmlns:r="http://schemas.openxmlformats.org/officeDocument/2006/relationships" xmlns:m="http://schemas.openxmlformats.org/officeDocument/2006/math" xmlns:v="urn:schemas-microsoft-com:vml" xmlns:wp14="http://schemas.microsoft.com/office/word/2010/wordprocessingDrawing" xmlns:wp="http://schemas.openxmlformats.org/drawingml/2006/wordprocessingDrawing" xmlns:w10="urn:schemas-microsoft-com:office:word" xmlns:w="http://schemas.openxmlformats.org/wordprocessingml/2006/main" xmlns:w14="http://schemas.microsoft.com/office/word/2010/wordml" xmlns:w15="http://schemas.microsoft.com/office/word/2012/wordml" xmlns:w16cex="http://schemas.microsoft.com/office/word/2018/wordml/cex" xmlns:w16cid="http://schemas.microsoft.com/office/word/2016/wordml/cid" xmlns:w16="http://schemas.microsoft.com/office/word/2018/wordml" xmlns:w16sdtdh="http://schemas.microsoft.com/office/word/2020/wordml/sdtdatahash" xmlns:w16se="http://schemas.microsoft.com/office/word/2015/wordml/symex" xmlns:wpg="http://schemas.microsoft.com/office/word/2010/wordprocessingGroup" xmlns:wpi="http://schemas.microsoft.com/office/word/2010/wordprocessingInk" xmlns:wne="http://schemas.microsoft.com/office/word/2006/wordml" xmlns:wps="http://schemas.microsoft.com/office/word/2010/wordprocessingShape" mc:Ignorable="w14 w15 w16se w16cid w16 w16cex w16sdtdh wp14">
   <w:footnote w:type="separator" w:id="-1">
     <w:p>
       <w:pPr>
@@ -3002,7 +3440,7 @@
 </file>
 
 <file path=word/numbering.xml><?xml version="1.0" encoding="utf-8"?>
-<w:numbering xmlns:wpc="http://schemas.microsoft.com/office/word/2010/wordprocessingCanvas" xmlns:cx="http://schemas.microsoft.com/office/drawing/2014/chartex" xmlns:cx1="http://schemas.microsoft.com/office/drawing/2015/9/8/chartex" xmlns:cx2="http://schemas.microsoft.com/office/drawing/2015/10/21/chartex" xmlns:cx3="http://schemas.microsoft.com/office/drawing/2016/5/9/chartex" xmlns:cx4="http://schemas.microsoft.com/office/drawing/2016/5/10/chartex" xmlns:cx5="http://schemas.microsoft.com/office/drawing/2016/5/11/chartex" xmlns:cx6="http://schemas.microsoft.com/office/drawing/2016/5/12/chartex" xmlns:cx7="http://schemas.microsoft.com/office/drawing/2016/5/13/chartex" xmlns:cx8="http://schemas.microsoft.com/office/drawing/2016/5/14/chartex" xmlns:mc="http://schemas.openxmlformats.org/markup-compatibility/2006" xmlns:aink="http://schemas.microsoft.com/office/drawing/2016/ink" xmlns:am3d="http://schemas.microsoft.com/office/drawing/2017/model3d" xmlns:o="urn:schemas-microsoft-com:office:office" xmlns:r="http://schemas.openxmlformats.org/officeDocument/2006/relationships" xmlns:m="http://schemas.openxmlformats.org/officeDocument/2006/math" xmlns:v="urn:schemas-microsoft-com:vml" xmlns:wp14="http://schemas.microsoft.com/office/word/2010/wordprocessingDrawing" xmlns:wp="http://schemas.openxmlformats.org/drawingml/2006/wordprocessingDrawing" xmlns:w10="urn:schemas-microsoft-com:office:word" xmlns:w="http://schemas.openxmlformats.org/wordprocessingml/2006/main" xmlns:w14="http://schemas.microsoft.com/office/word/2010/wordml" xmlns:w15="http://schemas.microsoft.com/office/word/2012/wordml" xmlns:w16cex="http://schemas.microsoft.com/office/word/2018/wordml/cex" xmlns:w16cid="http://schemas.microsoft.com/office/word/2016/wordml/cid" xmlns:w16="http://schemas.microsoft.com/office/word/2018/wordml" xmlns:w16se="http://schemas.microsoft.com/office/word/2015/wordml/symex" xmlns:wpg="http://schemas.microsoft.com/office/word/2010/wordprocessingGroup" xmlns:wpi="http://schemas.microsoft.com/office/word/2010/wordprocessingInk" xmlns:wne="http://schemas.microsoft.com/office/word/2006/wordml" xmlns:wps="http://schemas.microsoft.com/office/word/2010/wordprocessingShape" mc:Ignorable="w14 w15 w16se w16cid w16 w16cex wp14">
+<w:numbering xmlns:wpc="http://schemas.microsoft.com/office/word/2010/wordprocessingCanvas" xmlns:cx="http://schemas.microsoft.com/office/drawing/2014/chartex" xmlns:cx1="http://schemas.microsoft.com/office/drawing/2015/9/8/chartex" xmlns:cx2="http://schemas.microsoft.com/office/drawing/2015/10/21/chartex" xmlns:cx3="http://schemas.microsoft.com/office/drawing/2016/5/9/chartex" xmlns:cx4="http://schemas.microsoft.com/office/drawing/2016/5/10/chartex" xmlns:cx5="http://schemas.microsoft.com/office/drawing/2016/5/11/chartex" xmlns:cx6="http://schemas.microsoft.com/office/drawing/2016/5/12/chartex" xmlns:cx7="http://schemas.microsoft.com/office/drawing/2016/5/13/chartex" xmlns:cx8="http://schemas.microsoft.com/office/drawing/2016/5/14/chartex" xmlns:mc="http://schemas.openxmlformats.org/markup-compatibility/2006" xmlns:aink="http://schemas.microsoft.com/office/drawing/2016/ink" xmlns:am3d="http://schemas.microsoft.com/office/drawing/2017/model3d" xmlns:o="urn:schemas-microsoft-com:office:office" xmlns:r="http://schemas.openxmlformats.org/officeDocument/2006/relationships" xmlns:m="http://schemas.openxmlformats.org/officeDocument/2006/math" xmlns:v="urn:schemas-microsoft-com:vml" xmlns:wp14="http://schemas.microsoft.com/office/word/2010/wordprocessingDrawing" xmlns:wp="http://schemas.openxmlformats.org/drawingml/2006/wordprocessingDrawing" xmlns:w10="urn:schemas-microsoft-com:office:word" xmlns:w="http://schemas.openxmlformats.org/wordprocessingml/2006/main" xmlns:w14="http://schemas.microsoft.com/office/word/2010/wordml" xmlns:w15="http://schemas.microsoft.com/office/word/2012/wordml" xmlns:w16cex="http://schemas.microsoft.com/office/word/2018/wordml/cex" xmlns:w16cid="http://schemas.microsoft.com/office/word/2016/wordml/cid" xmlns:w16="http://schemas.microsoft.com/office/word/2018/wordml" xmlns:w16sdtdh="http://schemas.microsoft.com/office/word/2020/wordml/sdtdatahash" xmlns:w16se="http://schemas.microsoft.com/office/word/2015/wordml/symex" xmlns:wpg="http://schemas.microsoft.com/office/word/2010/wordprocessingGroup" xmlns:wpi="http://schemas.microsoft.com/office/word/2010/wordprocessingInk" xmlns:wne="http://schemas.microsoft.com/office/word/2006/wordml" xmlns:wps="http://schemas.microsoft.com/office/word/2010/wordprocessingShape" mc:Ignorable="w14 w15 w16se w16cid w16 w16cex w16sdtdh wp14">
   <w:abstractNum w:abstractNumId="0" w15:restartNumberingAfterBreak="0">
     <w:nsid w:val="05FD6812"/>
     <w:multiLevelType w:val="hybridMultilevel"/>
@@ -3907,7 +4345,7 @@
 </file>
 
 <file path=word/styles.xml><?xml version="1.0" encoding="utf-8"?>
-<w:styles xmlns:mc="http://schemas.openxmlformats.org/markup-compatibility/2006" xmlns:r="http://schemas.openxmlformats.org/officeDocument/2006/relationships" xmlns:w="http://schemas.openxmlformats.org/wordprocessingml/2006/main" xmlns:w14="http://schemas.microsoft.com/office/word/2010/wordml" xmlns:w15="http://schemas.microsoft.com/office/word/2012/wordml" xmlns:w16cex="http://schemas.microsoft.com/office/word/2018/wordml/cex" xmlns:w16cid="http://schemas.microsoft.com/office/word/2016/wordml/cid" xmlns:w16="http://schemas.microsoft.com/office/word/2018/wordml" xmlns:w16se="http://schemas.microsoft.com/office/word/2015/wordml/symex" mc:Ignorable="w14 w15 w16se w16cid w16 w16cex">
+<w:styles xmlns:mc="http://schemas.openxmlformats.org/markup-compatibility/2006" xmlns:r="http://schemas.openxmlformats.org/officeDocument/2006/relationships" xmlns:w="http://schemas.openxmlformats.org/wordprocessingml/2006/main" xmlns:w14="http://schemas.microsoft.com/office/word/2010/wordml" xmlns:w15="http://schemas.microsoft.com/office/word/2012/wordml" xmlns:w16cex="http://schemas.microsoft.com/office/word/2018/wordml/cex" xmlns:w16cid="http://schemas.microsoft.com/office/word/2016/wordml/cid" xmlns:w16="http://schemas.microsoft.com/office/word/2018/wordml" xmlns:w16sdtdh="http://schemas.microsoft.com/office/word/2020/wordml/sdtdatahash" xmlns:w16se="http://schemas.microsoft.com/office/word/2015/wordml/symex" mc:Ignorable="w14 w15 w16se w16cid w16 w16cex w16sdtdh">
   <w:docDefaults>
     <w:rPrDefault>
       <w:rPr>

</xml_diff>

<commit_message>
added git usernames that we are each using
</commit_message>
<xml_diff>
--- a/Report/Report.docx
+++ b/Report/Report.docx
@@ -2390,13 +2390,23 @@
         </w:rPr>
         <w:t xml:space="preserve">testing. </w:t>
       </w:r>
-      <w:r>
-        <w:rPr>
-          <w:bCs/>
-          <w:sz w:val="24"/>
-          <w:szCs w:val="24"/>
-        </w:rPr>
-        <w:t xml:space="preserve">The majority of </w:t>
+      <w:proofErr w:type="gramStart"/>
+      <w:r>
+        <w:rPr>
+          <w:bCs/>
+          <w:sz w:val="24"/>
+          <w:szCs w:val="24"/>
+        </w:rPr>
+        <w:t>The majority of</w:t>
+      </w:r>
+      <w:proofErr w:type="gramEnd"/>
+      <w:r>
+        <w:rPr>
+          <w:bCs/>
+          <w:sz w:val="24"/>
+          <w:szCs w:val="24"/>
+        </w:rPr>
+        <w:t xml:space="preserve"> </w:t>
       </w:r>
       <w:r>
         <w:rPr>
@@ -3307,13 +3317,112 @@
         </w:rPr>
         <w:t xml:space="preserve">Git Repository: </w:t>
       </w:r>
-      <w:r>
-        <w:rPr>
-          <w:bCs/>
-          <w:sz w:val="24"/>
-          <w:szCs w:val="24"/>
-        </w:rPr>
-        <w:t>https://github.com/JSFun9888/job-scheduler-assignment</w:t>
+      <w:hyperlink r:id="rId9" w:history="1">
+        <w:r>
+          <w:rPr>
+            <w:rStyle w:val="Hyperlink"/>
+            <w:bCs/>
+            <w:sz w:val="24"/>
+            <w:szCs w:val="24"/>
+          </w:rPr>
+          <w:t>https://github.com/JSFun9888/job-scheduler-assignment</w:t>
+        </w:r>
+      </w:hyperlink>
+    </w:p>
+    <w:p>
+      <w:pPr>
+        <w:rPr>
+          <w:bCs/>
+          <w:sz w:val="24"/>
+          <w:szCs w:val="24"/>
+        </w:rPr>
+      </w:pPr>
+      <w:r>
+        <w:rPr>
+          <w:bCs/>
+          <w:sz w:val="24"/>
+          <w:szCs w:val="24"/>
+        </w:rPr>
+        <w:t>Git Usernames:</w:t>
+      </w:r>
+    </w:p>
+    <w:p>
+      <w:pPr>
+        <w:rPr>
+          <w:bCs/>
+          <w:sz w:val="24"/>
+          <w:szCs w:val="24"/>
+        </w:rPr>
+      </w:pPr>
+      <w:r>
+        <w:rPr>
+          <w:bCs/>
+          <w:sz w:val="24"/>
+          <w:szCs w:val="24"/>
+        </w:rPr>
+        <w:t xml:space="preserve">Kelly </w:t>
+      </w:r>
+      <w:proofErr w:type="spellStart"/>
+      <w:r>
+        <w:rPr>
+          <w:bCs/>
+          <w:sz w:val="24"/>
+          <w:szCs w:val="24"/>
+        </w:rPr>
+        <w:t>Flett</w:t>
+      </w:r>
+      <w:proofErr w:type="spellEnd"/>
+      <w:r>
+        <w:rPr>
+          <w:bCs/>
+          <w:sz w:val="24"/>
+          <w:szCs w:val="24"/>
+        </w:rPr>
+        <w:t xml:space="preserve">: </w:t>
+      </w:r>
+      <w:proofErr w:type="spellStart"/>
+      <w:r>
+        <w:rPr>
+          <w:bCs/>
+          <w:sz w:val="24"/>
+          <w:szCs w:val="24"/>
+        </w:rPr>
+        <w:t>KFlett</w:t>
+      </w:r>
+      <w:proofErr w:type="spellEnd"/>
+    </w:p>
+    <w:p>
+      <w:pPr>
+        <w:rPr>
+          <w:bCs/>
+          <w:sz w:val="24"/>
+          <w:szCs w:val="24"/>
+        </w:rPr>
+      </w:pPr>
+      <w:r>
+        <w:rPr>
+          <w:bCs/>
+          <w:sz w:val="24"/>
+          <w:szCs w:val="24"/>
+        </w:rPr>
+        <w:t>Scott Lin: SL-MQ</w:t>
+      </w:r>
+    </w:p>
+    <w:p>
+      <w:pPr>
+        <w:rPr>
+          <w:bCs/>
+          <w:sz w:val="24"/>
+          <w:szCs w:val="24"/>
+        </w:rPr>
+      </w:pPr>
+      <w:r>
+        <w:rPr>
+          <w:bCs/>
+          <w:sz w:val="24"/>
+          <w:szCs w:val="24"/>
+        </w:rPr>
+        <w:t>Jaime Sun: JSFun9888</w:t>
       </w:r>
     </w:p>
     <w:p>
@@ -3326,7 +3435,7 @@
       </w:pPr>
     </w:p>
     <w:sectPr>
-      <w:footerReference w:type="default" r:id="rId9"/>
+      <w:footerReference w:type="default" r:id="rId10"/>
       <w:pgSz w:w="11906" w:h="16838"/>
       <w:pgMar w:top="1440" w:right="1440" w:bottom="1440" w:left="1440" w:header="709" w:footer="709" w:gutter="0"/>
       <w:cols w:space="708"/>

</xml_diff>